<commit_message>
Adding Methods Result. Need to add introduction and future works
</commit_message>
<xml_diff>
--- a/ReadingAndResearch.docx
+++ b/ReadingAndResearch.docx
@@ -3,6 +3,1472 @@
 <w:document xmlns:wpc="http://schemas.microsoft.com/office/word/2010/wordprocessingCanvas" xmlns:mc="http://schemas.openxmlformats.org/markup-compatibility/2006" xmlns:o="urn:schemas-microsoft-com:office:office" xmlns:r="http://schemas.openxmlformats.org/officeDocument/2006/relationships" xmlns:m="http://schemas.openxmlformats.org/officeDocument/2006/math" xmlns:v="urn:schemas-microsoft-com:vml" xmlns:wp14="http://schemas.microsoft.com/office/word/2010/wordprocessingDrawing" xmlns:wp="http://schemas.openxmlformats.org/drawingml/2006/wordprocessingDrawing" xmlns:w10="urn:schemas-microsoft-com:office:word" xmlns:w="http://schemas.openxmlformats.org/wordprocessingml/2006/main" xmlns:w14="http://schemas.microsoft.com/office/word/2010/wordml" xmlns:w15="http://schemas.microsoft.com/office/word/2012/wordml" xmlns:wpg="http://schemas.microsoft.com/office/word/2010/wordprocessingGroup" xmlns:wpi="http://schemas.microsoft.com/office/word/2010/wordprocessingInk" xmlns:wne="http://schemas.microsoft.com/office/word/2006/wordml" xmlns:wps="http://schemas.microsoft.com/office/word/2010/wordprocessingShape" mc:Ignorable="w14 w15 wp14">
   <w:body>
     <w:p>
+      <w:pPr>
+        <w:pStyle w:val="NoSpacing"/>
+        <w:jc w:val="center"/>
+        <w:rPr>
+          <w:b/>
+          <w:bCs/>
+          <w:sz w:val="36"/>
+          <w:szCs w:val="44"/>
+        </w:rPr>
+      </w:pPr>
+      <w:r>
+        <w:rPr>
+          <w:b/>
+          <w:bCs/>
+          <w:sz w:val="36"/>
+          <w:szCs w:val="44"/>
+        </w:rPr>
+        <w:t>Reading and Research Report</w:t>
+      </w:r>
+    </w:p>
+    <w:p>
+      <w:pPr>
+        <w:pStyle w:val="NoSpacing"/>
+      </w:pPr>
+    </w:p>
+    <w:p>
+      <w:pPr>
+        <w:pStyle w:val="NoSpacing"/>
+      </w:pPr>
+      <w:r>
+        <w:t>Problem Domain</w:t>
+      </w:r>
+    </w:p>
+    <w:p>
+      <w:pPr>
+        <w:pStyle w:val="NoSpacing"/>
+        <w:jc w:val="both"/>
+      </w:pPr>
+    </w:p>
+    <w:p>
+      <w:pPr>
+        <w:pStyle w:val="NoSpacing"/>
+        <w:jc w:val="both"/>
+      </w:pPr>
+      <w:r>
+        <w:t>Communication is an important factor in the foraging performance of</w:t>
+      </w:r>
+      <w:r>
+        <w:t xml:space="preserve"> </w:t>
+      </w:r>
+      <w:r>
+        <w:t>social insects, like ants. During foraging, ants keep track of the food</w:t>
+      </w:r>
+      <w:r>
+        <w:t xml:space="preserve"> </w:t>
+      </w:r>
+      <w:r>
+        <w:t xml:space="preserve">sources by using memory (site fidelity) or communicating it through pheromones. Previous field experiments showed that the rate of seed collection depends on the distribution of food in the environment. If food is spatially clustered, then ants recruit nest mates to collect from large clusters. However, we don't know how large a food pile needs to be for recruitment to occur. </w:t>
+      </w:r>
+      <w:r>
+        <w:t xml:space="preserve">Goal of our research was to investigate the answer of this question. </w:t>
+      </w:r>
+    </w:p>
+    <w:p>
+      <w:pPr>
+        <w:pStyle w:val="NoSpacing"/>
+        <w:jc w:val="both"/>
+      </w:pPr>
+    </w:p>
+    <w:p>
+      <w:pPr>
+        <w:pStyle w:val="NoSpacing"/>
+        <w:jc w:val="both"/>
+      </w:pPr>
+      <w:r>
+        <w:t>Methods:</w:t>
+      </w:r>
+    </w:p>
+    <w:p>
+      <w:pPr>
+        <w:pStyle w:val="NoSpacing"/>
+        <w:jc w:val="both"/>
+      </w:pPr>
+      <w:r>
+        <w:t xml:space="preserve">To simulate the behavior of ants we have used Argos simulator which uses CPFA. We have tuned the parameters of CPFA using the GA. We prepared specific environment for our GA. </w:t>
+      </w:r>
+      <w:r>
+        <w:t xml:space="preserve"> </w:t>
+      </w:r>
+      <w:proofErr w:type="gramStart"/>
+      <w:r>
+        <w:t>we</w:t>
+      </w:r>
+      <w:proofErr w:type="gramEnd"/>
+      <w:r>
+        <w:t xml:space="preserve"> look at evolving the CPFA on a larger arena size, 20 by 20, with more seeds, power</w:t>
+      </w:r>
+      <w:r>
+        <w:t xml:space="preserve"> r</w:t>
+      </w:r>
+      <w:r>
+        <w:t xml:space="preserve">ank 5 which has 1280 seeds in varying size clusters. We evolve two types of genetic algorithms (GAs) in this environment: one that limits the </w:t>
+      </w:r>
+      <w:r>
+        <w:t>pheromone r</w:t>
+      </w:r>
+      <w:r>
+        <w:t xml:space="preserve">ate and one that uses the full range of values of the CPFA. </w:t>
+      </w:r>
+      <w:r>
+        <w:t>W</w:t>
+      </w:r>
+      <w:r>
+        <w:t>e look at finding when swarms are able to collaboratively collect from piles and see if this collaborative collection causes an increase in collection rate. We use change point detection thr</w:t>
+      </w:r>
+      <w:r>
+        <w:t>ough the CUSUM</w:t>
+      </w:r>
+      <w:r>
+        <w:t xml:space="preserve"> method. We are able to detect change points that seem to match the data but the results are not completely conclusive as they require manual intervention to match data.</w:t>
+      </w:r>
+      <w:r>
+        <w:t xml:space="preserve"> We wanted to take a closer look at when a pile is discovered by ants. To do so we have used our developed CUSUM module. We traced collection time for all of the seeds. Then we have separated seeds according to their distribution type. To detect the discovery of piles or a collective recruitment, we have used CUSUM algorithm which is capable of detecting change points. We have created timelines of collected seeds using sliding windows of 60 seconds with varying sliding amounts based on the pile type. This timeline contains the rate of seed collection. To get the optimum results for change detection. CUSUM uses the following equations for detecting change points</w:t>
+      </w:r>
+    </w:p>
+    <w:p>
+      <w:pPr>
+        <w:pStyle w:val="NoSpacing"/>
+        <w:jc w:val="both"/>
+      </w:pPr>
+    </w:p>
+    <w:p>
+      <w:pPr>
+        <w:pStyle w:val="NoSpacing"/>
+        <w:jc w:val="both"/>
+      </w:pPr>
+    </w:p>
+    <w:p>
+      <w:pPr>
+        <w:pStyle w:val="NoSpacing"/>
+        <w:jc w:val="both"/>
+      </w:pPr>
+      <w:r>
+        <w:t xml:space="preserve">Our Results: </w:t>
+      </w:r>
+    </w:p>
+    <w:p>
+      <w:pPr>
+        <w:pStyle w:val="NoSpacing"/>
+        <w:jc w:val="both"/>
+      </w:pPr>
+    </w:p>
+    <w:p>
+      <w:pPr>
+        <w:pStyle w:val="NoSpacing"/>
+        <w:jc w:val="both"/>
+      </w:pPr>
+      <w:r>
+        <w:t>We analyzed foraging rates on different sizes of piles in simulation.  Using a power law distribution to arrange seeds in piles of different sizes,</w:t>
+      </w:r>
+      <w:r>
+        <w:t xml:space="preserve"> </w:t>
+      </w:r>
+      <w:r>
+        <w:t>we observed that for significantly large piles of seeds, the ants take more time to discover a pile, but once discovered, seeds are collected at an increased rate from that pile</w:t>
+      </w:r>
+      <w:r>
+        <w:t xml:space="preserve"> (Figure 1)</w:t>
+      </w:r>
+      <w:r>
+        <w:t>. We also observed that ants may repeatedly lose track of found piles and then re-find them. Using change point analysis on seed intake time series, we were able to trace the discovery and loss of a piles by detecting changes in the foraging rate. We found multiple positive and negative change points for single large piles of foods and no change points for small clusters of foods, which suggests that ants do not recruit to small clusters of food.</w:t>
+      </w:r>
+      <w:r>
+        <w:t xml:space="preserve"> </w:t>
+      </w:r>
+      <w:r>
+        <w:t xml:space="preserve"> We have tried to trace the discovery of piles by detecting abrupt changes in their foraging rate. We have varied sliding window size and sliding amount to get the optimum result for detecting changes. It can be inferred from Figure 5 that if the piles are not significantly large then detecting of changes in collection of seeds is difficult. We are able to detect change points for one, four and sixteen large piles by varying the thresholds and drifts. But for sixty four piles of four seeds it was not possible to detect the changes as the distribution is close to a random distribution of seeds. </w:t>
+      </w:r>
+    </w:p>
+    <w:p>
+      <w:pPr>
+        <w:pStyle w:val="NoSpacing"/>
+        <w:jc w:val="both"/>
+        <w:rPr>
+          <w:noProof/>
+        </w:rPr>
+      </w:pPr>
+      <w:r>
+        <w:rPr>
+          <w:noProof/>
+        </w:rPr>
+        <w:lastRenderedPageBreak/>
+        <mc:AlternateContent>
+          <mc:Choice Requires="wps">
+            <w:drawing>
+              <wp:anchor distT="0" distB="0" distL="114300" distR="114300" simplePos="0" relativeHeight="251660288" behindDoc="0" locked="0" layoutInCell="1" allowOverlap="1" wp14:anchorId="1F166DE1" wp14:editId="3A8215BF">
+                <wp:simplePos x="0" y="0"/>
+                <wp:positionH relativeFrom="margin">
+                  <wp:align>right</wp:align>
+                </wp:positionH>
+                <wp:positionV relativeFrom="paragraph">
+                  <wp:posOffset>3134360</wp:posOffset>
+                </wp:positionV>
+                <wp:extent cx="5943600" cy="635"/>
+                <wp:effectExtent l="0" t="0" r="0" b="635"/>
+                <wp:wrapTopAndBottom/>
+                <wp:docPr id="2" name="Text Box 2"/>
+                <wp:cNvGraphicFramePr/>
+                <a:graphic xmlns:a="http://schemas.openxmlformats.org/drawingml/2006/main">
+                  <a:graphicData uri="http://schemas.microsoft.com/office/word/2010/wordprocessingShape">
+                    <wps:wsp>
+                      <wps:cNvSpPr txBox="1"/>
+                      <wps:spPr>
+                        <a:xfrm>
+                          <a:off x="0" y="0"/>
+                          <a:ext cx="5943600" cy="635"/>
+                        </a:xfrm>
+                        <a:prstGeom prst="rect">
+                          <a:avLst/>
+                        </a:prstGeom>
+                        <a:solidFill>
+                          <a:prstClr val="white"/>
+                        </a:solidFill>
+                        <a:ln>
+                          <a:noFill/>
+                        </a:ln>
+                        <a:effectLst/>
+                      </wps:spPr>
+                      <wps:txbx>
+                        <w:txbxContent>
+                          <w:p>
+                            <w:pPr>
+                              <w:pStyle w:val="Caption"/>
+                              <w:jc w:val="both"/>
+                              <w:rPr>
+                                <w:i w:val="0"/>
+                                <w:iCs w:val="0"/>
+                                <w:noProof/>
+                              </w:rPr>
+                            </w:pPr>
+                            <w:r>
+                              <w:t xml:space="preserve">Figure </w:t>
+                            </w:r>
+                            <w:r>
+                              <w:fldChar w:fldCharType="begin"/>
+                            </w:r>
+                            <w:r>
+                              <w:instrText xml:space="preserve"> SEQ Figure \* ARABIC </w:instrText>
+                            </w:r>
+                            <w:r>
+                              <w:fldChar w:fldCharType="separate"/>
+                            </w:r>
+                            <w:r>
+                              <w:rPr>
+                                <w:noProof/>
+                              </w:rPr>
+                              <w:t>1</w:t>
+                            </w:r>
+                            <w:r>
+                              <w:fldChar w:fldCharType="end"/>
+                            </w:r>
+                            <w:r>
+                              <w:t xml:space="preserve">: </w:t>
+                            </w:r>
+                            <w:r>
+                              <w:rPr>
+                                <w:i w:val="0"/>
+                                <w:iCs w:val="0"/>
+                              </w:rPr>
+                              <w:t>The time series</w:t>
+                            </w:r>
+                            <w:r>
+                              <w:rPr>
+                                <w:i w:val="0"/>
+                                <w:iCs w:val="0"/>
+                              </w:rPr>
+                              <w:t xml:space="preserve"> is generated from one experiment of</w:t>
+                            </w:r>
+                            <w:r>
+                              <w:rPr>
+                                <w:i w:val="0"/>
+                                <w:iCs w:val="0"/>
+                              </w:rPr>
+                              <w:t xml:space="preserve"> simulated </w:t>
+                            </w:r>
+                            <w:proofErr w:type="spellStart"/>
+                            <w:r>
+                              <w:rPr>
+                                <w:i w:val="0"/>
+                                <w:iCs w:val="0"/>
+                              </w:rPr>
+                              <w:t>iAnt</w:t>
+                            </w:r>
+                            <w:proofErr w:type="spellEnd"/>
+                            <w:r>
+                              <w:rPr>
+                                <w:i w:val="0"/>
+                                <w:iCs w:val="0"/>
+                              </w:rPr>
+                              <w:t xml:space="preserve"> data. It shows the rate of colleting seeds from different types of piles. Blue line is for 1 large pile of 256 seeds. Green line is for 4 piles of 64 seeds. </w:t>
+                            </w:r>
+                            <w:r>
+                              <w:rPr>
+                                <w:i w:val="0"/>
+                                <w:iCs w:val="0"/>
+                              </w:rPr>
+                              <w:t xml:space="preserve">The red, purple and yellow lines are for 16 piles of 16 seeds, 64 piles of 4 seeds and 256 random seeds respectively. It can be inferred from the figure that large piles takes more time to be discovered, but once they are discovered, the foraging rate from that pile increases. </w:t>
+                            </w:r>
+                          </w:p>
+                        </w:txbxContent>
+                      </wps:txbx>
+                      <wps:bodyPr rot="0" spcFirstLastPara="0" vertOverflow="overflow" horzOverflow="overflow" vert="horz" wrap="square" lIns="0" tIns="0" rIns="0" bIns="0" numCol="1" spcCol="0" rtlCol="0" fromWordArt="0" anchor="t" anchorCtr="0" forceAA="0" compatLnSpc="1">
+                        <a:prstTxWarp prst="textNoShape">
+                          <a:avLst/>
+                        </a:prstTxWarp>
+                        <a:spAutoFit/>
+                      </wps:bodyPr>
+                    </wps:wsp>
+                  </a:graphicData>
+                </a:graphic>
+                <wp14:sizeRelH relativeFrom="margin">
+                  <wp14:pctWidth>0</wp14:pctWidth>
+                </wp14:sizeRelH>
+              </wp:anchor>
+            </w:drawing>
+          </mc:Choice>
+          <mc:Fallback>
+            <w:pict>
+              <v:shapetype w14:anchorId="1F166DE1" id="_x0000_t202" coordsize="21600,21600" o:spt="202" path="m,l,21600r21600,l21600,xe">
+                <v:stroke joinstyle="miter"/>
+                <v:path gradientshapeok="t" o:connecttype="rect"/>
+              </v:shapetype>
+              <v:shape id="Text Box 2" o:spid="_x0000_s1026" type="#_x0000_t202" style="position:absolute;left:0;text-align:left;margin-left:416.8pt;margin-top:246.8pt;width:468pt;height:.05pt;z-index:251660288;visibility:visible;mso-wrap-style:square;mso-width-percent:0;mso-wrap-distance-left:9pt;mso-wrap-distance-top:0;mso-wrap-distance-right:9pt;mso-wrap-distance-bottom:0;mso-position-horizontal:right;mso-position-horizontal-relative:margin;mso-position-vertical:absolute;mso-position-vertical-relative:text;mso-width-percent:0;mso-width-relative:margin;v-text-anchor:top" o:gfxdata="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" stroked="f">
+                <v:textbox style="mso-fit-shape-to-text:t" inset="0,0,0,0">
+                  <w:txbxContent>
+                    <w:p>
+                      <w:pPr>
+                        <w:pStyle w:val="Caption"/>
+                        <w:jc w:val="both"/>
+                        <w:rPr>
+                          <w:i w:val="0"/>
+                          <w:iCs w:val="0"/>
+                          <w:noProof/>
+                        </w:rPr>
+                      </w:pPr>
+                      <w:r>
+                        <w:t xml:space="preserve">Figure </w:t>
+                      </w:r>
+                      <w:r>
+                        <w:fldChar w:fldCharType="begin"/>
+                      </w:r>
+                      <w:r>
+                        <w:instrText xml:space="preserve"> SEQ Figure \* ARABIC </w:instrText>
+                      </w:r>
+                      <w:r>
+                        <w:fldChar w:fldCharType="separate"/>
+                      </w:r>
+                      <w:r>
+                        <w:rPr>
+                          <w:noProof/>
+                        </w:rPr>
+                        <w:t>1</w:t>
+                      </w:r>
+                      <w:r>
+                        <w:fldChar w:fldCharType="end"/>
+                      </w:r>
+                      <w:r>
+                        <w:t xml:space="preserve">: </w:t>
+                      </w:r>
+                      <w:r>
+                        <w:rPr>
+                          <w:i w:val="0"/>
+                          <w:iCs w:val="0"/>
+                        </w:rPr>
+                        <w:t>The time series</w:t>
+                      </w:r>
+                      <w:r>
+                        <w:rPr>
+                          <w:i w:val="0"/>
+                          <w:iCs w:val="0"/>
+                        </w:rPr>
+                        <w:t xml:space="preserve"> is generated from one experiment of</w:t>
+                      </w:r>
+                      <w:r>
+                        <w:rPr>
+                          <w:i w:val="0"/>
+                          <w:iCs w:val="0"/>
+                        </w:rPr>
+                        <w:t xml:space="preserve"> simulated </w:t>
+                      </w:r>
+                      <w:proofErr w:type="spellStart"/>
+                      <w:r>
+                        <w:rPr>
+                          <w:i w:val="0"/>
+                          <w:iCs w:val="0"/>
+                        </w:rPr>
+                        <w:t>iAnt</w:t>
+                      </w:r>
+                      <w:proofErr w:type="spellEnd"/>
+                      <w:r>
+                        <w:rPr>
+                          <w:i w:val="0"/>
+                          <w:iCs w:val="0"/>
+                        </w:rPr>
+                        <w:t xml:space="preserve"> data. It shows the rate of colleting seeds from different types of piles. Blue line is for 1 large pile of 256 seeds. Green line is for 4 piles of 64 seeds. </w:t>
+                      </w:r>
+                      <w:r>
+                        <w:rPr>
+                          <w:i w:val="0"/>
+                          <w:iCs w:val="0"/>
+                        </w:rPr>
+                        <w:t xml:space="preserve">The red, purple and yellow lines are for 16 piles of 16 seeds, 64 piles of 4 seeds and 256 random seeds respectively. It can be inferred from the figure that large piles takes more time to be discovered, but once they are discovered, the foraging rate from that pile increases. </w:t>
+                      </w:r>
+                    </w:p>
+                  </w:txbxContent>
+                </v:textbox>
+                <w10:wrap type="topAndBottom" anchorx="margin"/>
+              </v:shape>
+            </w:pict>
+          </mc:Fallback>
+        </mc:AlternateContent>
+      </w:r>
+      <w:r>
+        <w:rPr>
+          <w:noProof/>
+        </w:rPr>
+        <w:drawing>
+          <wp:anchor distT="0" distB="0" distL="114300" distR="114300" simplePos="0" relativeHeight="251658240" behindDoc="1" locked="0" layoutInCell="1" allowOverlap="1" wp14:anchorId="0878E5F1" wp14:editId="211A0C98">
+            <wp:simplePos x="0" y="0"/>
+            <wp:positionH relativeFrom="margin">
+              <wp:posOffset>723900</wp:posOffset>
+            </wp:positionH>
+            <wp:positionV relativeFrom="paragraph">
+              <wp:posOffset>38735</wp:posOffset>
+            </wp:positionV>
+            <wp:extent cx="4038600" cy="3084830"/>
+            <wp:effectExtent l="0" t="0" r="0" b="1270"/>
+            <wp:wrapTopAndBottom/>
+            <wp:docPr id="1" name="Picture 1" descr="C:\Users\safeeul\AppData\Local\Microsoft\Windows\INetCache\Content.Word\figure_1.png"/>
+            <wp:cNvGraphicFramePr>
+              <a:graphicFrameLocks xmlns:a="http://schemas.openxmlformats.org/drawingml/2006/main" noChangeAspect="1"/>
+            </wp:cNvGraphicFramePr>
+            <a:graphic xmlns:a="http://schemas.openxmlformats.org/drawingml/2006/main">
+              <a:graphicData uri="http://schemas.openxmlformats.org/drawingml/2006/picture">
+                <pic:pic xmlns:pic="http://schemas.openxmlformats.org/drawingml/2006/picture">
+                  <pic:nvPicPr>
+                    <pic:cNvPr id="0" name="Picture 3" descr="C:\Users\safeeul\AppData\Local\Microsoft\Windows\INetCache\Content.Word\figure_1.png"/>
+                    <pic:cNvPicPr>
+                      <a:picLocks noChangeAspect="1" noChangeArrowheads="1"/>
+                    </pic:cNvPicPr>
+                  </pic:nvPicPr>
+                  <pic:blipFill rotWithShape="1">
+                    <a:blip r:embed="rId4">
+                      <a:extLst>
+                        <a:ext uri="{28A0092B-C50C-407E-A947-70E740481C1C}">
+                          <a14:useLocalDpi xmlns:a14="http://schemas.microsoft.com/office/drawing/2010/main" val="0"/>
+                        </a:ext>
+                      </a:extLst>
+                    </a:blip>
+                    <a:srcRect l="5125" t="7693" r="7593"/>
+                    <a:stretch/>
+                  </pic:blipFill>
+                  <pic:spPr bwMode="auto">
+                    <a:xfrm>
+                      <a:off x="0" y="0"/>
+                      <a:ext cx="4038600" cy="3084830"/>
+                    </a:xfrm>
+                    <a:prstGeom prst="rect">
+                      <a:avLst/>
+                    </a:prstGeom>
+                    <a:noFill/>
+                    <a:ln>
+                      <a:noFill/>
+                    </a:ln>
+                    <a:extLst>
+                      <a:ext uri="{53640926-AAD7-44D8-BBD7-CCE9431645EC}">
+                        <a14:shadowObscured xmlns:a14="http://schemas.microsoft.com/office/drawing/2010/main"/>
+                      </a:ext>
+                    </a:extLst>
+                  </pic:spPr>
+                </pic:pic>
+              </a:graphicData>
+            </a:graphic>
+            <wp14:sizeRelH relativeFrom="margin">
+              <wp14:pctWidth>0</wp14:pctWidth>
+            </wp14:sizeRelH>
+            <wp14:sizeRelV relativeFrom="margin">
+              <wp14:pctHeight>0</wp14:pctHeight>
+            </wp14:sizeRelV>
+          </wp:anchor>
+        </w:drawing>
+      </w:r>
+    </w:p>
+    <w:p>
+      <w:pPr>
+        <w:pStyle w:val="NoSpacing"/>
+        <w:jc w:val="both"/>
+      </w:pPr>
+      <w:r>
+        <w:t xml:space="preserve">The drifts, threshold values, sliding windows and their sliding amounts are given in the table for different types of </w:t>
+      </w:r>
+      <w:r>
+        <w:t>pile size</w:t>
+      </w:r>
+      <w:r>
+        <w:t xml:space="preserve"> of seeds.</w:t>
+      </w:r>
+    </w:p>
+    <w:tbl>
+      <w:tblPr>
+        <w:tblStyle w:val="TableGrid"/>
+        <w:tblW w:w="0" w:type="auto"/>
+        <w:tblLook w:val="04A0" w:firstRow="1" w:lastRow="0" w:firstColumn="1" w:lastColumn="0" w:noHBand="0" w:noVBand="1"/>
+      </w:tblPr>
+      <w:tblGrid>
+        <w:gridCol w:w="1870"/>
+        <w:gridCol w:w="1870"/>
+        <w:gridCol w:w="1870"/>
+        <w:gridCol w:w="1870"/>
+        <w:gridCol w:w="1870"/>
+      </w:tblGrid>
+      <w:tr>
+        <w:tc>
+          <w:tcPr>
+            <w:tcW w:w="1870" w:type="dxa"/>
+          </w:tcPr>
+          <w:p>
+            <w:pPr>
+              <w:pStyle w:val="NoSpacing"/>
+              <w:jc w:val="both"/>
+            </w:pPr>
+            <w:r>
+              <w:t>Seeds in Pile</w:t>
+            </w:r>
+          </w:p>
+        </w:tc>
+        <w:tc>
+          <w:tcPr>
+            <w:tcW w:w="1870" w:type="dxa"/>
+          </w:tcPr>
+          <w:p>
+            <w:pPr>
+              <w:pStyle w:val="NoSpacing"/>
+              <w:jc w:val="both"/>
+            </w:pPr>
+            <w:r>
+              <w:t>Sliding Window</w:t>
+            </w:r>
+          </w:p>
+        </w:tc>
+        <w:tc>
+          <w:tcPr>
+            <w:tcW w:w="1870" w:type="dxa"/>
+          </w:tcPr>
+          <w:p>
+            <w:pPr>
+              <w:pStyle w:val="NoSpacing"/>
+              <w:jc w:val="both"/>
+            </w:pPr>
+            <w:r>
+              <w:t>Sliding Amount</w:t>
+            </w:r>
+          </w:p>
+        </w:tc>
+        <w:tc>
+          <w:tcPr>
+            <w:tcW w:w="1870" w:type="dxa"/>
+          </w:tcPr>
+          <w:p>
+            <w:pPr>
+              <w:pStyle w:val="NoSpacing"/>
+              <w:jc w:val="both"/>
+            </w:pPr>
+            <w:r>
+              <w:t>Threshold</w:t>
+            </w:r>
+          </w:p>
+        </w:tc>
+        <w:tc>
+          <w:tcPr>
+            <w:tcW w:w="1870" w:type="dxa"/>
+          </w:tcPr>
+          <w:p>
+            <w:pPr>
+              <w:pStyle w:val="NoSpacing"/>
+              <w:jc w:val="both"/>
+            </w:pPr>
+            <w:r>
+              <w:t>Drift</w:t>
+            </w:r>
+          </w:p>
+        </w:tc>
+      </w:tr>
+      <w:tr>
+        <w:tc>
+          <w:tcPr>
+            <w:tcW w:w="1870" w:type="dxa"/>
+          </w:tcPr>
+          <w:p>
+            <w:pPr>
+              <w:pStyle w:val="NoSpacing"/>
+              <w:jc w:val="both"/>
+            </w:pPr>
+            <w:r>
+              <w:t>256</w:t>
+            </w:r>
+          </w:p>
+        </w:tc>
+        <w:tc>
+          <w:tcPr>
+            <w:tcW w:w="1870" w:type="dxa"/>
+          </w:tcPr>
+          <w:p>
+            <w:pPr>
+              <w:pStyle w:val="NoSpacing"/>
+              <w:jc w:val="both"/>
+            </w:pPr>
+            <w:r>
+              <w:t>60</w:t>
+            </w:r>
+          </w:p>
+        </w:tc>
+        <w:tc>
+          <w:tcPr>
+            <w:tcW w:w="1870" w:type="dxa"/>
+          </w:tcPr>
+          <w:p>
+            <w:pPr>
+              <w:pStyle w:val="NoSpacing"/>
+              <w:jc w:val="both"/>
+            </w:pPr>
+            <w:r>
+              <w:t>10</w:t>
+            </w:r>
+          </w:p>
+        </w:tc>
+        <w:tc>
+          <w:tcPr>
+            <w:tcW w:w="1870" w:type="dxa"/>
+          </w:tcPr>
+          <w:p>
+            <w:pPr>
+              <w:pStyle w:val="NoSpacing"/>
+              <w:jc w:val="both"/>
+            </w:pPr>
+            <w:r>
+              <w:t>1</w:t>
+            </w:r>
+          </w:p>
+        </w:tc>
+        <w:tc>
+          <w:tcPr>
+            <w:tcW w:w="1870" w:type="dxa"/>
+          </w:tcPr>
+          <w:p>
+            <w:pPr>
+              <w:pStyle w:val="NoSpacing"/>
+              <w:jc w:val="both"/>
+            </w:pPr>
+            <w:r>
+              <w:t>1</w:t>
+            </w:r>
+          </w:p>
+        </w:tc>
+      </w:tr>
+      <w:tr>
+        <w:tc>
+          <w:tcPr>
+            <w:tcW w:w="1870" w:type="dxa"/>
+          </w:tcPr>
+          <w:p>
+            <w:pPr>
+              <w:pStyle w:val="NoSpacing"/>
+              <w:jc w:val="both"/>
+            </w:pPr>
+            <w:r>
+              <w:t>64</w:t>
+            </w:r>
+          </w:p>
+        </w:tc>
+        <w:tc>
+          <w:tcPr>
+            <w:tcW w:w="1870" w:type="dxa"/>
+          </w:tcPr>
+          <w:p>
+            <w:pPr>
+              <w:pStyle w:val="NoSpacing"/>
+              <w:jc w:val="both"/>
+            </w:pPr>
+            <w:r>
+              <w:t>60</w:t>
+            </w:r>
+          </w:p>
+        </w:tc>
+        <w:tc>
+          <w:tcPr>
+            <w:tcW w:w="1870" w:type="dxa"/>
+          </w:tcPr>
+          <w:p>
+            <w:pPr>
+              <w:pStyle w:val="NoSpacing"/>
+              <w:jc w:val="both"/>
+            </w:pPr>
+            <w:r>
+              <w:t>20</w:t>
+            </w:r>
+          </w:p>
+        </w:tc>
+        <w:tc>
+          <w:tcPr>
+            <w:tcW w:w="1870" w:type="dxa"/>
+          </w:tcPr>
+          <w:p>
+            <w:pPr>
+              <w:pStyle w:val="NoSpacing"/>
+              <w:jc w:val="both"/>
+            </w:pPr>
+            <w:r>
+              <w:t>1.5</w:t>
+            </w:r>
+          </w:p>
+        </w:tc>
+        <w:tc>
+          <w:tcPr>
+            <w:tcW w:w="1870" w:type="dxa"/>
+          </w:tcPr>
+          <w:p>
+            <w:pPr>
+              <w:pStyle w:val="NoSpacing"/>
+              <w:jc w:val="both"/>
+            </w:pPr>
+            <w:r>
+              <w:t>0.8</w:t>
+            </w:r>
+          </w:p>
+        </w:tc>
+      </w:tr>
+      <w:tr>
+        <w:tc>
+          <w:tcPr>
+            <w:tcW w:w="1870" w:type="dxa"/>
+          </w:tcPr>
+          <w:p>
+            <w:pPr>
+              <w:pStyle w:val="NoSpacing"/>
+              <w:jc w:val="both"/>
+            </w:pPr>
+            <w:r>
+              <w:t>16</w:t>
+            </w:r>
+          </w:p>
+        </w:tc>
+        <w:tc>
+          <w:tcPr>
+            <w:tcW w:w="1870" w:type="dxa"/>
+          </w:tcPr>
+          <w:p>
+            <w:pPr>
+              <w:pStyle w:val="NoSpacing"/>
+              <w:jc w:val="both"/>
+            </w:pPr>
+            <w:r>
+              <w:t>60</w:t>
+            </w:r>
+          </w:p>
+        </w:tc>
+        <w:tc>
+          <w:tcPr>
+            <w:tcW w:w="1870" w:type="dxa"/>
+          </w:tcPr>
+          <w:p>
+            <w:pPr>
+              <w:pStyle w:val="NoSpacing"/>
+              <w:jc w:val="both"/>
+            </w:pPr>
+            <w:r>
+              <w:t>40</w:t>
+            </w:r>
+          </w:p>
+        </w:tc>
+        <w:tc>
+          <w:tcPr>
+            <w:tcW w:w="1870" w:type="dxa"/>
+          </w:tcPr>
+          <w:p>
+            <w:pPr>
+              <w:pStyle w:val="NoSpacing"/>
+              <w:jc w:val="both"/>
+            </w:pPr>
+            <w:r>
+              <w:t>1</w:t>
+            </w:r>
+          </w:p>
+        </w:tc>
+        <w:tc>
+          <w:tcPr>
+            <w:tcW w:w="1870" w:type="dxa"/>
+          </w:tcPr>
+          <w:p>
+            <w:pPr>
+              <w:pStyle w:val="NoSpacing"/>
+              <w:jc w:val="both"/>
+            </w:pPr>
+            <w:r>
+              <w:t>0.5</w:t>
+            </w:r>
+          </w:p>
+        </w:tc>
+      </w:tr>
+    </w:tbl>
+    <w:p>
+      <w:pPr>
+        <w:pStyle w:val="NoSpacing"/>
+        <w:jc w:val="both"/>
+      </w:pPr>
+    </w:p>
+    <w:tbl>
+      <w:tblPr>
+        <w:tblStyle w:val="TableGrid"/>
+        <w:tblW w:w="0" w:type="auto"/>
+        <w:tblBorders>
+          <w:top w:val="none" w:sz="0" w:space="0" w:color="auto"/>
+          <w:left w:val="none" w:sz="0" w:space="0" w:color="auto"/>
+          <w:bottom w:val="none" w:sz="0" w:space="0" w:color="auto"/>
+          <w:right w:val="none" w:sz="0" w:space="0" w:color="auto"/>
+          <w:insideH w:val="none" w:sz="0" w:space="0" w:color="auto"/>
+          <w:insideV w:val="none" w:sz="0" w:space="0" w:color="auto"/>
+        </w:tblBorders>
+        <w:tblLook w:val="04A0" w:firstRow="1" w:lastRow="0" w:firstColumn="1" w:lastColumn="0" w:noHBand="0" w:noVBand="1"/>
+      </w:tblPr>
+      <w:tblGrid>
+        <w:gridCol w:w="4620"/>
+        <w:gridCol w:w="4740"/>
+      </w:tblGrid>
+      <w:tr>
+        <w:trPr>
+          <w:trHeight w:val="3950"/>
+        </w:trPr>
+        <w:tc>
+          <w:tcPr>
+            <w:tcW w:w="4615" w:type="dxa"/>
+          </w:tcPr>
+          <w:p>
+            <w:pPr>
+              <w:pStyle w:val="NoSpacing"/>
+              <w:jc w:val="center"/>
+            </w:pPr>
+            <w:r>
+              <w:pict>
+                <v:shapetype id="_x0000_t75" coordsize="21600,21600" o:spt="75" o:preferrelative="t" path="m@4@5l@4@11@9@11@9@5xe" filled="f" stroked="f">
+                  <v:stroke joinstyle="miter"/>
+                  <v:formulas>
+                    <v:f eqn="if lineDrawn pixelLineWidth 0"/>
+                    <v:f eqn="sum @0 1 0"/>
+                    <v:f eqn="sum 0 0 @1"/>
+                    <v:f eqn="prod @2 1 2"/>
+                    <v:f eqn="prod @3 21600 pixelWidth"/>
+                    <v:f eqn="prod @3 21600 pixelHeight"/>
+                    <v:f eqn="sum @0 0 1"/>
+                    <v:f eqn="prod @6 1 2"/>
+                    <v:f eqn="prod @7 21600 pixelWidth"/>
+                    <v:f eqn="sum @8 21600 0"/>
+                    <v:f eqn="prod @7 21600 pixelHeight"/>
+                    <v:f eqn="sum @10 21600 0"/>
+                  </v:formulas>
+                  <v:path o:extrusionok="f" gradientshapeok="t" o:connecttype="rect"/>
+                  <o:lock v:ext="edit" aspectratio="t"/>
+                </v:shapetype>
+                <v:shape id="_x0000_i1026" type="#_x0000_t75" style="width:224.05pt;height:175.4pt">
+                  <v:imagedata r:id="rId5" o:title="OnePile"/>
+                </v:shape>
+              </w:pict>
+            </w:r>
+          </w:p>
+          <w:p>
+            <w:pPr>
+              <w:pStyle w:val="NoSpacing"/>
+              <w:jc w:val="center"/>
+            </w:pPr>
+            <w:r>
+              <w:t>(a)</w:t>
+            </w:r>
+          </w:p>
+        </w:tc>
+        <w:tc>
+          <w:tcPr>
+            <w:tcW w:w="4735" w:type="dxa"/>
+          </w:tcPr>
+          <w:p>
+            <w:pPr>
+              <w:pStyle w:val="NoSpacing"/>
+            </w:pPr>
+            <w:r>
+              <w:pict>
+                <v:shape id="_x0000_i1025" type="#_x0000_t75" style="width:230.4pt;height:160.7pt">
+                  <v:imagedata r:id="rId6" o:title="OnePile_Original"/>
+                </v:shape>
+              </w:pict>
+            </w:r>
+          </w:p>
+          <w:p>
+            <w:pPr>
+              <w:pStyle w:val="NoSpacing"/>
+              <w:jc w:val="center"/>
+            </w:pPr>
+          </w:p>
+          <w:p>
+            <w:pPr>
+              <w:pStyle w:val="NoSpacing"/>
+              <w:jc w:val="center"/>
+            </w:pPr>
+            <w:r>
+              <w:t>(b)</w:t>
+            </w:r>
+          </w:p>
+        </w:tc>
+      </w:tr>
+      <w:tr>
+        <w:trPr>
+          <w:trHeight w:val="3950"/>
+        </w:trPr>
+        <w:tc>
+          <w:tcPr>
+            <w:tcW w:w="4615" w:type="dxa"/>
+          </w:tcPr>
+          <w:p>
+            <w:pPr>
+              <w:pStyle w:val="NoSpacing"/>
+              <w:jc w:val="both"/>
+            </w:pPr>
+            <w:r>
+              <w:rPr>
+                <w:noProof/>
+              </w:rPr>
+              <w:lastRenderedPageBreak/>
+              <w:drawing>
+                <wp:inline distT="0" distB="0" distL="0" distR="0">
+                  <wp:extent cx="2847975" cy="2135981"/>
+                  <wp:effectExtent l="0" t="0" r="0" b="0"/>
+                  <wp:docPr id="3" name="Picture 3"/>
+                  <wp:cNvGraphicFramePr>
+                    <a:graphicFrameLocks xmlns:a="http://schemas.openxmlformats.org/drawingml/2006/main" noChangeAspect="1"/>
+                  </wp:cNvGraphicFramePr>
+                  <a:graphic xmlns:a="http://schemas.openxmlformats.org/drawingml/2006/main">
+                    <a:graphicData uri="http://schemas.openxmlformats.org/drawingml/2006/picture">
+                      <pic:pic xmlns:pic="http://schemas.openxmlformats.org/drawingml/2006/picture">
+                        <pic:nvPicPr>
+                          <pic:cNvPr id="0" name="Picture 104" descr="C:\Users\safeeul\AppData\Local\Microsoft\Windows\INetCache\Content.Word\OnePile.jpg"/>
+                          <pic:cNvPicPr>
+                            <a:picLocks noChangeAspect="1" noChangeArrowheads="1"/>
+                          </pic:cNvPicPr>
+                        </pic:nvPicPr>
+                        <pic:blipFill>
+                          <a:blip r:embed="rId7" cstate="print">
+                            <a:extLst>
+                              <a:ext uri="{28A0092B-C50C-407E-A947-70E740481C1C}">
+                                <a14:useLocalDpi xmlns:a14="http://schemas.microsoft.com/office/drawing/2010/main" val="0"/>
+                              </a:ext>
+                            </a:extLst>
+                          </a:blip>
+                          <a:stretch>
+                            <a:fillRect/>
+                          </a:stretch>
+                        </pic:blipFill>
+                        <pic:spPr bwMode="auto">
+                          <a:xfrm>
+                            <a:off x="0" y="0"/>
+                            <a:ext cx="2847975" cy="2135981"/>
+                          </a:xfrm>
+                          <a:prstGeom prst="rect">
+                            <a:avLst/>
+                          </a:prstGeom>
+                          <a:noFill/>
+                          <a:ln>
+                            <a:noFill/>
+                          </a:ln>
+                        </pic:spPr>
+                      </pic:pic>
+                    </a:graphicData>
+                  </a:graphic>
+                </wp:inline>
+              </w:drawing>
+            </w:r>
+          </w:p>
+          <w:p>
+            <w:pPr>
+              <w:pStyle w:val="NoSpacing"/>
+              <w:jc w:val="center"/>
+            </w:pPr>
+            <w:r>
+              <w:t>(c)</w:t>
+            </w:r>
+          </w:p>
+        </w:tc>
+        <w:tc>
+          <w:tcPr>
+            <w:tcW w:w="4735" w:type="dxa"/>
+          </w:tcPr>
+          <w:p>
+            <w:pPr>
+              <w:pStyle w:val="NoSpacing"/>
+              <w:jc w:val="both"/>
+            </w:pPr>
+            <w:r>
+              <w:rPr>
+                <w:noProof/>
+              </w:rPr>
+              <w:drawing>
+                <wp:inline distT="0" distB="0" distL="0" distR="0">
+                  <wp:extent cx="2847975" cy="2135981"/>
+                  <wp:effectExtent l="0" t="0" r="0" b="0"/>
+                  <wp:docPr id="4" name="Picture 4"/>
+                  <wp:cNvGraphicFramePr>
+                    <a:graphicFrameLocks xmlns:a="http://schemas.openxmlformats.org/drawingml/2006/main" noChangeAspect="1"/>
+                  </wp:cNvGraphicFramePr>
+                  <a:graphic xmlns:a="http://schemas.openxmlformats.org/drawingml/2006/main">
+                    <a:graphicData uri="http://schemas.openxmlformats.org/drawingml/2006/picture">
+                      <pic:pic xmlns:pic="http://schemas.openxmlformats.org/drawingml/2006/picture">
+                        <pic:nvPicPr>
+                          <pic:cNvPr id="0" name="Picture 107" descr="C:\Users\safeeul\AppData\Local\Microsoft\Windows\INetCache\Content.Word\OnePile.jpg"/>
+                          <pic:cNvPicPr>
+                            <a:picLocks noChangeAspect="1" noChangeArrowheads="1"/>
+                          </pic:cNvPicPr>
+                        </pic:nvPicPr>
+                        <pic:blipFill>
+                          <a:blip r:embed="rId8" cstate="print">
+                            <a:extLst>
+                              <a:ext uri="{28A0092B-C50C-407E-A947-70E740481C1C}">
+                                <a14:useLocalDpi xmlns:a14="http://schemas.microsoft.com/office/drawing/2010/main" val="0"/>
+                              </a:ext>
+                            </a:extLst>
+                          </a:blip>
+                          <a:stretch>
+                            <a:fillRect/>
+                          </a:stretch>
+                        </pic:blipFill>
+                        <pic:spPr bwMode="auto">
+                          <a:xfrm>
+                            <a:off x="0" y="0"/>
+                            <a:ext cx="2847975" cy="2135981"/>
+                          </a:xfrm>
+                          <a:prstGeom prst="rect">
+                            <a:avLst/>
+                          </a:prstGeom>
+                          <a:noFill/>
+                          <a:ln>
+                            <a:noFill/>
+                          </a:ln>
+                        </pic:spPr>
+                      </pic:pic>
+                    </a:graphicData>
+                  </a:graphic>
+                </wp:inline>
+              </w:drawing>
+            </w:r>
+          </w:p>
+          <w:p>
+            <w:pPr>
+              <w:pStyle w:val="NoSpacing"/>
+              <w:jc w:val="center"/>
+            </w:pPr>
+            <w:r>
+              <w:t>(d)</w:t>
+            </w:r>
+          </w:p>
+        </w:tc>
+      </w:tr>
+      <w:tr>
+        <w:trPr>
+          <w:trHeight w:val="3950"/>
+        </w:trPr>
+        <w:tc>
+          <w:tcPr>
+            <w:tcW w:w="4615" w:type="dxa"/>
+          </w:tcPr>
+          <w:p>
+            <w:pPr>
+              <w:pStyle w:val="NoSpacing"/>
+              <w:jc w:val="both"/>
+              <w:rPr>
+                <w:noProof/>
+              </w:rPr>
+            </w:pPr>
+            <w:r>
+              <w:rPr>
+                <w:noProof/>
+              </w:rPr>
+              <w:drawing>
+                <wp:inline distT="0" distB="0" distL="0" distR="0" wp14:anchorId="12122249" wp14:editId="5CBA111A">
+                  <wp:extent cx="2847974" cy="2135981"/>
+                  <wp:effectExtent l="0" t="0" r="0" b="0"/>
+                  <wp:docPr id="5" name="Picture 5"/>
+                  <wp:cNvGraphicFramePr>
+                    <a:graphicFrameLocks xmlns:a="http://schemas.openxmlformats.org/drawingml/2006/main" noChangeAspect="1"/>
+                  </wp:cNvGraphicFramePr>
+                  <a:graphic xmlns:a="http://schemas.openxmlformats.org/drawingml/2006/main">
+                    <a:graphicData uri="http://schemas.openxmlformats.org/drawingml/2006/picture">
+                      <pic:pic xmlns:pic="http://schemas.openxmlformats.org/drawingml/2006/picture">
+                        <pic:nvPicPr>
+                          <pic:cNvPr id="0" name="Picture 104" descr="C:\Users\safeeul\AppData\Local\Microsoft\Windows\INetCache\Content.Word\OnePile.jpg"/>
+                          <pic:cNvPicPr>
+                            <a:picLocks noChangeAspect="1" noChangeArrowheads="1"/>
+                          </pic:cNvPicPr>
+                        </pic:nvPicPr>
+                        <pic:blipFill>
+                          <a:blip r:embed="rId9" cstate="print">
+                            <a:extLst>
+                              <a:ext uri="{28A0092B-C50C-407E-A947-70E740481C1C}">
+                                <a14:useLocalDpi xmlns:a14="http://schemas.microsoft.com/office/drawing/2010/main" val="0"/>
+                              </a:ext>
+                            </a:extLst>
+                          </a:blip>
+                          <a:stretch>
+                            <a:fillRect/>
+                          </a:stretch>
+                        </pic:blipFill>
+                        <pic:spPr bwMode="auto">
+                          <a:xfrm>
+                            <a:off x="0" y="0"/>
+                            <a:ext cx="2847974" cy="2135981"/>
+                          </a:xfrm>
+                          <a:prstGeom prst="rect">
+                            <a:avLst/>
+                          </a:prstGeom>
+                          <a:noFill/>
+                          <a:ln>
+                            <a:noFill/>
+                          </a:ln>
+                        </pic:spPr>
+                      </pic:pic>
+                    </a:graphicData>
+                  </a:graphic>
+                </wp:inline>
+              </w:drawing>
+            </w:r>
+          </w:p>
+          <w:p>
+            <w:pPr>
+              <w:pStyle w:val="NoSpacing"/>
+              <w:jc w:val="center"/>
+              <w:rPr>
+                <w:noProof/>
+              </w:rPr>
+            </w:pPr>
+            <w:r>
+              <w:rPr>
+                <w:noProof/>
+              </w:rPr>
+              <w:t>(e)</w:t>
+            </w:r>
+          </w:p>
+        </w:tc>
+        <w:tc>
+          <w:tcPr>
+            <w:tcW w:w="4735" w:type="dxa"/>
+          </w:tcPr>
+          <w:p>
+            <w:pPr>
+              <w:pStyle w:val="NoSpacing"/>
+              <w:jc w:val="both"/>
+              <w:rPr>
+                <w:noProof/>
+              </w:rPr>
+            </w:pPr>
+            <w:r>
+              <w:rPr>
+                <w:noProof/>
+              </w:rPr>
+              <w:drawing>
+                <wp:inline distT="0" distB="0" distL="0" distR="0" wp14:anchorId="12122249" wp14:editId="5CBA111A">
+                  <wp:extent cx="2847974" cy="2135981"/>
+                  <wp:effectExtent l="0" t="0" r="0" b="0"/>
+                  <wp:docPr id="6" name="Picture 6"/>
+                  <wp:cNvGraphicFramePr>
+                    <a:graphicFrameLocks xmlns:a="http://schemas.openxmlformats.org/drawingml/2006/main" noChangeAspect="1"/>
+                  </wp:cNvGraphicFramePr>
+                  <a:graphic xmlns:a="http://schemas.openxmlformats.org/drawingml/2006/main">
+                    <a:graphicData uri="http://schemas.openxmlformats.org/drawingml/2006/picture">
+                      <pic:pic xmlns:pic="http://schemas.openxmlformats.org/drawingml/2006/picture">
+                        <pic:nvPicPr>
+                          <pic:cNvPr id="0" name="Picture 104" descr="C:\Users\safeeul\AppData\Local\Microsoft\Windows\INetCache\Content.Word\OnePile.jpg"/>
+                          <pic:cNvPicPr>
+                            <a:picLocks noChangeAspect="1" noChangeArrowheads="1"/>
+                          </pic:cNvPicPr>
+                        </pic:nvPicPr>
+                        <pic:blipFill>
+                          <a:blip r:embed="rId10" cstate="print">
+                            <a:extLst>
+                              <a:ext uri="{28A0092B-C50C-407E-A947-70E740481C1C}">
+                                <a14:useLocalDpi xmlns:a14="http://schemas.microsoft.com/office/drawing/2010/main" val="0"/>
+                              </a:ext>
+                            </a:extLst>
+                          </a:blip>
+                          <a:stretch>
+                            <a:fillRect/>
+                          </a:stretch>
+                        </pic:blipFill>
+                        <pic:spPr bwMode="auto">
+                          <a:xfrm>
+                            <a:off x="0" y="0"/>
+                            <a:ext cx="2847974" cy="2135981"/>
+                          </a:xfrm>
+                          <a:prstGeom prst="rect">
+                            <a:avLst/>
+                          </a:prstGeom>
+                          <a:noFill/>
+                          <a:ln>
+                            <a:noFill/>
+                          </a:ln>
+                        </pic:spPr>
+                      </pic:pic>
+                    </a:graphicData>
+                  </a:graphic>
+                </wp:inline>
+              </w:drawing>
+            </w:r>
+          </w:p>
+          <w:p>
+            <w:pPr>
+              <w:pStyle w:val="NoSpacing"/>
+              <w:jc w:val="center"/>
+              <w:rPr>
+                <w:noProof/>
+              </w:rPr>
+            </w:pPr>
+            <w:r>
+              <w:rPr>
+                <w:noProof/>
+              </w:rPr>
+              <w:t>(f)</w:t>
+            </w:r>
+          </w:p>
+        </w:tc>
+      </w:tr>
+      <w:tr>
+        <w:trPr>
+          <w:trHeight w:val="350"/>
+        </w:trPr>
+        <w:tc>
+          <w:tcPr>
+            <w:tcW w:w="9350" w:type="dxa"/>
+            <w:gridSpan w:val="2"/>
+          </w:tcPr>
+          <w:p>
+            <w:pPr>
+              <w:pStyle w:val="NoSpacing"/>
+              <w:jc w:val="both"/>
+              <w:rPr>
+                <w:noProof/>
+                <w:sz w:val="18"/>
+                <w:szCs w:val="22"/>
+              </w:rPr>
+            </w:pPr>
+            <w:r>
+              <w:rPr>
+                <w:i/>
+                <w:iCs/>
+                <w:color w:val="44546A" w:themeColor="text2"/>
+                <w:sz w:val="18"/>
+                <w:szCs w:val="22"/>
+              </w:rPr>
+              <w:t>Figure 2</w:t>
+            </w:r>
+            <w:r>
+              <w:rPr>
+                <w:i/>
+                <w:iCs/>
+                <w:color w:val="44546A" w:themeColor="text2"/>
+                <w:sz w:val="18"/>
+                <w:szCs w:val="22"/>
+              </w:rPr>
+              <w:t xml:space="preserve">: </w:t>
+            </w:r>
+            <w:r>
+              <w:rPr>
+                <w:i/>
+                <w:iCs/>
+                <w:color w:val="44546A" w:themeColor="text2"/>
+                <w:sz w:val="18"/>
+                <w:szCs w:val="22"/>
+              </w:rPr>
+              <w:t>2</w:t>
+            </w:r>
+            <w:r>
+              <w:rPr>
+                <w:i/>
+                <w:iCs/>
+                <w:color w:val="44546A" w:themeColor="text2"/>
+                <w:sz w:val="18"/>
+                <w:szCs w:val="22"/>
+              </w:rPr>
+              <w:t xml:space="preserve">a and </w:t>
+            </w:r>
+            <w:r>
+              <w:rPr>
+                <w:i/>
+                <w:iCs/>
+                <w:color w:val="44546A" w:themeColor="text2"/>
+                <w:sz w:val="18"/>
+                <w:szCs w:val="22"/>
+              </w:rPr>
+              <w:t>2</w:t>
+            </w:r>
+            <w:r>
+              <w:rPr>
+                <w:i/>
+                <w:iCs/>
+                <w:color w:val="44546A" w:themeColor="text2"/>
+                <w:sz w:val="18"/>
+                <w:szCs w:val="22"/>
+              </w:rPr>
+              <w:t xml:space="preserve">b shows the discovery of one large pile multiple times. </w:t>
+            </w:r>
+            <w:r>
+              <w:rPr>
+                <w:i/>
+                <w:iCs/>
+                <w:color w:val="44546A" w:themeColor="text2"/>
+                <w:sz w:val="18"/>
+                <w:szCs w:val="22"/>
+              </w:rPr>
+              <w:t>2</w:t>
+            </w:r>
+            <w:r>
+              <w:rPr>
+                <w:i/>
+                <w:iCs/>
+                <w:color w:val="44546A" w:themeColor="text2"/>
+                <w:sz w:val="18"/>
+                <w:szCs w:val="22"/>
+              </w:rPr>
+              <w:t xml:space="preserve">a detects the change points in the sliding windows and </w:t>
+            </w:r>
+            <w:r>
+              <w:rPr>
+                <w:i/>
+                <w:iCs/>
+                <w:color w:val="44546A" w:themeColor="text2"/>
+                <w:sz w:val="18"/>
+                <w:szCs w:val="22"/>
+              </w:rPr>
+              <w:t>2</w:t>
+            </w:r>
+            <w:r>
+              <w:rPr>
+                <w:i/>
+                <w:iCs/>
+                <w:color w:val="44546A" w:themeColor="text2"/>
+                <w:sz w:val="18"/>
+                <w:szCs w:val="22"/>
+              </w:rPr>
+              <w:t xml:space="preserve">b shows the actual time that the changes occur. </w:t>
+            </w:r>
+            <w:r>
+              <w:rPr>
+                <w:i/>
+                <w:iCs/>
+                <w:color w:val="44546A" w:themeColor="text2"/>
+                <w:sz w:val="18"/>
+                <w:szCs w:val="22"/>
+              </w:rPr>
+              <w:t>2</w:t>
+            </w:r>
+            <w:r>
+              <w:rPr>
+                <w:i/>
+                <w:iCs/>
+                <w:color w:val="44546A" w:themeColor="text2"/>
+                <w:sz w:val="18"/>
+                <w:szCs w:val="22"/>
+              </w:rPr>
+              <w:t xml:space="preserve">c represents the change points for Four piles in the sliding window and </w:t>
+            </w:r>
+            <w:r>
+              <w:rPr>
+                <w:i/>
+                <w:iCs/>
+                <w:color w:val="44546A" w:themeColor="text2"/>
+                <w:sz w:val="18"/>
+                <w:szCs w:val="22"/>
+              </w:rPr>
+              <w:t>2</w:t>
+            </w:r>
+            <w:r>
+              <w:rPr>
+                <w:i/>
+                <w:iCs/>
+                <w:color w:val="44546A" w:themeColor="text2"/>
+                <w:sz w:val="18"/>
+                <w:szCs w:val="22"/>
+              </w:rPr>
+              <w:t xml:space="preserve">d represents actual change points in time. </w:t>
+            </w:r>
+            <w:r>
+              <w:rPr>
+                <w:i/>
+                <w:iCs/>
+                <w:color w:val="44546A" w:themeColor="text2"/>
+                <w:sz w:val="18"/>
+                <w:szCs w:val="22"/>
+              </w:rPr>
+              <w:t>2</w:t>
+            </w:r>
+            <w:r>
+              <w:rPr>
+                <w:i/>
+                <w:iCs/>
+                <w:color w:val="44546A" w:themeColor="text2"/>
+                <w:sz w:val="18"/>
+                <w:szCs w:val="22"/>
+              </w:rPr>
+              <w:t xml:space="preserve">e and </w:t>
+            </w:r>
+            <w:r>
+              <w:rPr>
+                <w:i/>
+                <w:iCs/>
+                <w:color w:val="44546A" w:themeColor="text2"/>
+                <w:sz w:val="18"/>
+                <w:szCs w:val="22"/>
+              </w:rPr>
+              <w:t>2</w:t>
+            </w:r>
+            <w:r>
+              <w:rPr>
+                <w:i/>
+                <w:iCs/>
+                <w:color w:val="44546A" w:themeColor="text2"/>
+                <w:sz w:val="18"/>
+                <w:szCs w:val="22"/>
+              </w:rPr>
+              <w:t>f detects the changes in foraging rate for Sixteen Piles.</w:t>
+            </w:r>
+          </w:p>
+        </w:tc>
+      </w:tr>
+    </w:tbl>
+    <w:p>
+      <w:pPr>
+        <w:pStyle w:val="NoSpacing"/>
+        <w:jc w:val="both"/>
+      </w:pPr>
+    </w:p>
+    <w:p>
+      <w:pPr>
+        <w:pStyle w:val="NoSpacing"/>
+        <w:jc w:val="both"/>
+      </w:pPr>
+    </w:p>
+    <w:p>
+      <w:pPr>
+        <w:pStyle w:val="NoSpacing"/>
+        <w:jc w:val="both"/>
+      </w:pPr>
+    </w:p>
+    <w:p>
+      <w:pPr>
+        <w:pStyle w:val="NoSpacing"/>
+        <w:jc w:val="both"/>
+      </w:pPr>
+    </w:p>
+    <w:p>
+      <w:pPr>
+        <w:pStyle w:val="NoSpacing"/>
+        <w:jc w:val="both"/>
+      </w:pPr>
       <w:bookmarkStart w:id="0" w:name="_GoBack"/>
       <w:bookmarkEnd w:id="0"/>
     </w:p>
@@ -437,6 +1903,53 @@
     <w:semiHidden/>
     <w:unhideWhenUsed/>
   </w:style>
+  <w:style w:type="paragraph" w:styleId="NoSpacing">
+    <w:name w:val="No Spacing"/>
+    <w:uiPriority w:val="1"/>
+    <w:qFormat/>
+    <w:rsid w:val="00DB7FBD"/>
+    <w:pPr>
+      <w:spacing w:after="0" w:line="240" w:lineRule="auto"/>
+    </w:pPr>
+  </w:style>
+  <w:style w:type="paragraph" w:styleId="Caption">
+    <w:name w:val="caption"/>
+    <w:basedOn w:val="Normal"/>
+    <w:next w:val="Normal"/>
+    <w:uiPriority w:val="35"/>
+    <w:unhideWhenUsed/>
+    <w:qFormat/>
+    <w:rsid w:val="001364A7"/>
+    <w:pPr>
+      <w:spacing w:after="200" w:line="240" w:lineRule="auto"/>
+    </w:pPr>
+    <w:rPr>
+      <w:i/>
+      <w:iCs/>
+      <w:color w:val="44546A" w:themeColor="text2"/>
+      <w:sz w:val="18"/>
+      <w:szCs w:val="22"/>
+    </w:rPr>
+  </w:style>
+  <w:style w:type="table" w:styleId="TableGrid">
+    <w:name w:val="Table Grid"/>
+    <w:basedOn w:val="TableNormal"/>
+    <w:uiPriority w:val="39"/>
+    <w:rsid w:val="005B7F69"/>
+    <w:pPr>
+      <w:spacing w:after="0" w:line="240" w:lineRule="auto"/>
+    </w:pPr>
+    <w:tblPr>
+      <w:tblBorders>
+        <w:top w:val="single" w:sz="4" w:space="0" w:color="auto"/>
+        <w:left w:val="single" w:sz="4" w:space="0" w:color="auto"/>
+        <w:bottom w:val="single" w:sz="4" w:space="0" w:color="auto"/>
+        <w:right w:val="single" w:sz="4" w:space="0" w:color="auto"/>
+        <w:insideH w:val="single" w:sz="4" w:space="0" w:color="auto"/>
+        <w:insideV w:val="single" w:sz="4" w:space="0" w:color="auto"/>
+      </w:tblBorders>
+    </w:tblPr>
+  </w:style>
 </w:styles>
 </file>
 

</xml_diff>

<commit_message>
Need to add More in background study. Add Hecker paper beyond pheromone.
</commit_message>
<xml_diff>
--- a/ReadingAndResearch.docx
+++ b/ReadingAndResearch.docx
@@ -31,9 +31,348 @@
     <w:p>
       <w:pPr>
         <w:pStyle w:val="NoSpacing"/>
+        <w:rPr>
+          <w:b/>
+          <w:bCs/>
+          <w:sz w:val="24"/>
+          <w:szCs w:val="32"/>
+        </w:rPr>
       </w:pPr>
       <w:r>
+        <w:rPr>
+          <w:b/>
+          <w:bCs/>
+          <w:sz w:val="24"/>
+          <w:szCs w:val="32"/>
+        </w:rPr>
         <w:t>Problem Domain</w:t>
+      </w:r>
+    </w:p>
+    <w:p>
+      <w:pPr>
+        <w:pStyle w:val="NoSpacing"/>
+        <w:jc w:val="both"/>
+      </w:pPr>
+      <w:r>
+        <w:t>Communication is an important factor in the foraging performance of social insects, like ants. During foraging, ants keep track of the food sources by using memory (site fidelity) or commu</w:t>
+      </w:r>
+      <w:r>
+        <w:t xml:space="preserve">nicating it through pheromones </w:t>
+      </w:r>
+      <w:sdt>
+        <w:sdtPr>
+          <w:id w:val="1259710559"/>
+          <w:citation/>
+        </w:sdtPr>
+        <w:sdtContent>
+          <w:r>
+            <w:fldChar w:fldCharType="begin"/>
+          </w:r>
+          <w:r>
+            <w:instrText xml:space="preserve"> CITATION Paz111 \l 1033 </w:instrText>
+          </w:r>
+          <w:r>
+            <w:fldChar w:fldCharType="separate"/>
+          </w:r>
+          <w:r>
+            <w:rPr>
+              <w:noProof/>
+            </w:rPr>
+            <w:t>[1]</w:t>
+          </w:r>
+          <w:r>
+            <w:fldChar w:fldCharType="end"/>
+          </w:r>
+        </w:sdtContent>
+      </w:sdt>
+      <w:r>
+        <w:t xml:space="preserve">. If food is spatially clustered, then ants recruit nest mates to collect from large clusters. However, we don't know how large a food pile needs to be for recruitment to occur. </w:t>
+      </w:r>
+      <w:r>
+        <w:t>Goal of our research was to investiga</w:t>
+      </w:r>
+      <w:r>
+        <w:t>te the answer of this question and develop a model to detect the recruitment</w:t>
+      </w:r>
+      <w:r>
+        <w:t xml:space="preserve"> </w:t>
+      </w:r>
+      <w:r>
+        <w:t>in</w:t>
+      </w:r>
+      <w:r>
+        <w:t xml:space="preserve"> the field data</w:t>
+      </w:r>
+      <w:r>
+        <w:t>.</w:t>
+      </w:r>
+    </w:p>
+    <w:p>
+      <w:pPr>
+        <w:pStyle w:val="NoSpacing"/>
+        <w:jc w:val="both"/>
+      </w:pPr>
+    </w:p>
+    <w:p>
+      <w:pPr>
+        <w:pStyle w:val="NoSpacing"/>
+        <w:jc w:val="both"/>
+        <w:rPr>
+          <w:b/>
+          <w:bCs/>
+          <w:sz w:val="24"/>
+          <w:szCs w:val="32"/>
+        </w:rPr>
+      </w:pPr>
+      <w:r>
+        <w:rPr>
+          <w:b/>
+          <w:bCs/>
+          <w:sz w:val="24"/>
+          <w:szCs w:val="32"/>
+        </w:rPr>
+        <w:t>Background Study</w:t>
+      </w:r>
+    </w:p>
+    <w:p>
+      <w:pPr>
+        <w:pStyle w:val="NoSpacing"/>
+        <w:jc w:val="both"/>
+      </w:pPr>
+      <w:r>
+        <w:t>Seeds with less information are found faster</w:t>
+      </w:r>
+      <w:sdt>
+        <w:sdtPr>
+          <w:id w:val="-1557162525"/>
+          <w:citation/>
+        </w:sdtPr>
+        <w:sdtContent>
+          <w:r>
+            <w:fldChar w:fldCharType="begin"/>
+          </w:r>
+          <w:r>
+            <w:instrText xml:space="preserve"> CITATION Paz111 \l 1033 </w:instrText>
+          </w:r>
+          <w:r>
+            <w:fldChar w:fldCharType="separate"/>
+          </w:r>
+          <w:r>
+            <w:rPr>
+              <w:noProof/>
+            </w:rPr>
+            <w:t xml:space="preserve"> </w:t>
+          </w:r>
+          <w:r>
+            <w:rPr>
+              <w:noProof/>
+            </w:rPr>
+            <w:t>[1]</w:t>
+          </w:r>
+          <w:r>
+            <w:fldChar w:fldCharType="end"/>
+          </w:r>
+        </w:sdtContent>
+      </w:sdt>
+      <w:r>
+        <w:t xml:space="preserve">. We have used the field data of the experiments of </w:t>
+      </w:r>
+      <w:sdt>
+        <w:sdtPr>
+          <w:id w:val="-1708334875"/>
+          <w:citation/>
+        </w:sdtPr>
+        <w:sdtContent>
+          <w:r>
+            <w:fldChar w:fldCharType="begin"/>
+          </w:r>
+          <w:r>
+            <w:instrText xml:space="preserve"> CITATION Paz111 \l 1033 </w:instrText>
+          </w:r>
+          <w:r>
+            <w:fldChar w:fldCharType="separate"/>
+          </w:r>
+          <w:r>
+            <w:rPr>
+              <w:noProof/>
+            </w:rPr>
+            <w:t>[1]</w:t>
+          </w:r>
+          <w:r>
+            <w:fldChar w:fldCharType="end"/>
+          </w:r>
+        </w:sdtContent>
+      </w:sdt>
+      <w:r>
+        <w:t xml:space="preserve"> to detect the changes in the foraging rate. But the field data has noise. So we have decided to use the simulator to generate the data for our experiment. We have used the </w:t>
+      </w:r>
+      <w:proofErr w:type="spellStart"/>
+      <w:r>
+        <w:t>iAnt</w:t>
+      </w:r>
+      <w:proofErr w:type="spellEnd"/>
+      <w:r>
+        <w:t xml:space="preserve"> </w:t>
+      </w:r>
+      <w:proofErr w:type="spellStart"/>
+      <w:proofErr w:type="gramStart"/>
+      <w:r>
+        <w:t>argos</w:t>
+      </w:r>
+      <w:proofErr w:type="spellEnd"/>
+      <w:proofErr w:type="gramEnd"/>
+      <w:r>
+        <w:t xml:space="preserve"> simulator </w:t>
+      </w:r>
+      <w:proofErr w:type="spellStart"/>
+      <w:r>
+        <w:t>develoved</w:t>
+      </w:r>
+      <w:proofErr w:type="spellEnd"/>
+      <w:r>
+        <w:t xml:space="preserve"> in Biological Computation Lab of UNM. It uses the Central Place Foraging Algorithm</w:t>
+      </w:r>
+      <w:sdt>
+        <w:sdtPr>
+          <w:id w:val="1799723742"/>
+          <w:citation/>
+        </w:sdtPr>
+        <w:sdtContent>
+          <w:r>
+            <w:fldChar w:fldCharType="begin"/>
+          </w:r>
+          <w:r>
+            <w:instrText xml:space="preserve"> CITATION Paz111 \l 1033 </w:instrText>
+          </w:r>
+          <w:r>
+            <w:fldChar w:fldCharType="separate"/>
+          </w:r>
+          <w:r>
+            <w:rPr>
+              <w:noProof/>
+            </w:rPr>
+            <w:t xml:space="preserve"> </w:t>
+          </w:r>
+          <w:r>
+            <w:rPr>
+              <w:noProof/>
+            </w:rPr>
+            <w:t>[1</w:t>
+          </w:r>
+          <w:bookmarkStart w:id="0" w:name="_GoBack"/>
+          <w:bookmarkEnd w:id="0"/>
+          <w:r>
+            <w:rPr>
+              <w:noProof/>
+            </w:rPr>
+            <w:t>]</w:t>
+          </w:r>
+          <w:r>
+            <w:fldChar w:fldCharType="end"/>
+          </w:r>
+        </w:sdtContent>
+      </w:sdt>
+      <w:r>
+        <w:t xml:space="preserve"> which uses individual agents, </w:t>
+      </w:r>
+      <w:proofErr w:type="spellStart"/>
+      <w:r>
+        <w:t>iAnts</w:t>
+      </w:r>
+      <w:proofErr w:type="spellEnd"/>
+      <w:r>
+        <w:t xml:space="preserve"> have the ability to sense food and count food near food source that they find, as well as deposit and follow pheromone at locations, and remember previously found locations.  The CPFA is an example of a complex system in that it is a system represented by small components, </w:t>
+      </w:r>
+      <w:proofErr w:type="spellStart"/>
+      <w:r>
+        <w:t>iAnts</w:t>
+      </w:r>
+      <w:proofErr w:type="spellEnd"/>
+      <w:r>
+        <w:t xml:space="preserve"> which use signaling and information processing(pheromone, site fidelity and counting) to adapt to their environment in order to collect the most food in a given time frame without a central decision. </w:t>
+      </w:r>
+      <w:r>
+        <w:t xml:space="preserve">The CPFA focuses on seven changeable parameters that govern its behavior. The rate of laying pheromone or </w:t>
+      </w:r>
+      <w:proofErr w:type="spellStart"/>
+      <w:r>
+        <w:t>pheromoneRate</w:t>
+      </w:r>
+      <w:proofErr w:type="spellEnd"/>
+      <w:r>
+        <w:t xml:space="preserve">. The rate at which site fidelity is used or </w:t>
+      </w:r>
+      <w:proofErr w:type="spellStart"/>
+      <w:r>
+        <w:t>siteFidelityRate</w:t>
+      </w:r>
+      <w:proofErr w:type="spellEnd"/>
+      <w:r>
+        <w:t xml:space="preserve">. The rate of pheromone decay, how fast pheromone evaporates, or </w:t>
+      </w:r>
+      <w:proofErr w:type="spellStart"/>
+      <w:r>
+        <w:t>pheromoneDecayRate</w:t>
+      </w:r>
+      <w:proofErr w:type="spellEnd"/>
+      <w:r>
+        <w:t>. The rate of informed search decay (</w:t>
+      </w:r>
+      <w:proofErr w:type="spellStart"/>
+      <w:r>
+        <w:t>informedSearchDecay</w:t>
+      </w:r>
+      <w:proofErr w:type="spellEnd"/>
+      <w:r>
+        <w:t xml:space="preserve">) which governs how long an </w:t>
+      </w:r>
+      <w:proofErr w:type="spellStart"/>
+      <w:r>
+        <w:t>iAnt</w:t>
+      </w:r>
+      <w:proofErr w:type="spellEnd"/>
+      <w:r>
+        <w:t xml:space="preserve"> spends searching a previously known good location. The uninformed search variation (</w:t>
+      </w:r>
+      <w:proofErr w:type="spellStart"/>
+      <w:r>
+        <w:t>uninformedSearchCorrelation</w:t>
+      </w:r>
+      <w:proofErr w:type="spellEnd"/>
+      <w:r>
+        <w:t xml:space="preserve">) which governs the turning angle of an </w:t>
+      </w:r>
+      <w:proofErr w:type="spellStart"/>
+      <w:r>
+        <w:t>iAnt</w:t>
+      </w:r>
+      <w:proofErr w:type="spellEnd"/>
+      <w:r>
+        <w:t xml:space="preserve"> during search. The probability of giving up on search and returning to nest, </w:t>
+      </w:r>
+      <w:proofErr w:type="spellStart"/>
+      <w:r>
+        <w:t>searchGiveupProbability</w:t>
+      </w:r>
+      <w:proofErr w:type="spellEnd"/>
+      <w:r>
+        <w:t xml:space="preserve">. And finally the probability of switching to searching which governs when an </w:t>
+      </w:r>
+      <w:proofErr w:type="spellStart"/>
+      <w:r>
+        <w:t>iAnt</w:t>
+      </w:r>
+      <w:proofErr w:type="spellEnd"/>
+      <w:r>
+        <w:t xml:space="preserve"> will give up on its traveling to a location and switching to searching at its current location (</w:t>
+      </w:r>
+      <w:proofErr w:type="spellStart"/>
+      <w:r>
+        <w:t>travelGiveupProbability</w:t>
+      </w:r>
+      <w:proofErr w:type="spellEnd"/>
+      <w:r>
+        <w:t xml:space="preserve">). </w:t>
       </w:r>
     </w:p>
     <w:p>
@@ -48,22 +387,13 @@
         <w:jc w:val="both"/>
       </w:pPr>
       <w:r>
-        <w:t>Communication is an important factor in the foraging performance of</w:t>
-      </w:r>
-      <w:r>
-        <w:t xml:space="preserve"> </w:t>
-      </w:r>
-      <w:r>
-        <w:t>social insects, like ants. During foraging, ants keep track of the food</w:t>
-      </w:r>
-      <w:r>
-        <w:t xml:space="preserve"> </w:t>
-      </w:r>
-      <w:r>
-        <w:t xml:space="preserve">sources by using memory (site fidelity) or communicating it through pheromones. Previous field experiments showed that the rate of seed collection depends on the distribution of food in the environment. If food is spatially clustered, then ants recruit nest mates to collect from large clusters. However, we don't know how large a food pile needs to be for recruitment to occur. </w:t>
-      </w:r>
-      <w:r>
-        <w:t xml:space="preserve">Goal of our research was to investigate the answer of this question. </w:t>
+        <w:rPr>
+          <w:b/>
+          <w:bCs/>
+          <w:sz w:val="24"/>
+          <w:szCs w:val="32"/>
+        </w:rPr>
+        <w:t>Methods</w:t>
       </w:r>
     </w:p>
     <w:p>
@@ -71,61 +401,73 @@
         <w:pStyle w:val="NoSpacing"/>
         <w:jc w:val="both"/>
       </w:pPr>
-    </w:p>
-    <w:p>
-      <w:pPr>
-        <w:pStyle w:val="NoSpacing"/>
-        <w:jc w:val="both"/>
-      </w:pPr>
-      <w:r>
-        <w:t>Methods:</w:t>
-      </w:r>
-    </w:p>
-    <w:p>
-      <w:pPr>
-        <w:pStyle w:val="NoSpacing"/>
-        <w:jc w:val="both"/>
-      </w:pPr>
       <w:r>
         <w:t xml:space="preserve">To simulate the behavior of ants we have used Argos simulator which uses CPFA. We have tuned the parameters of CPFA using the GA. We prepared specific environment for our GA. </w:t>
       </w:r>
       <w:r>
         <w:t xml:space="preserve"> </w:t>
       </w:r>
-      <w:proofErr w:type="gramStart"/>
-      <w:r>
-        <w:t>we</w:t>
-      </w:r>
-      <w:proofErr w:type="gramEnd"/>
-      <w:r>
-        <w:t xml:space="preserve"> look at evolving the CPFA on a larger arena size, 20 by 20, with more seeds, power</w:t>
+      <w:r>
+        <w:t>W</w:t>
+      </w:r>
+      <w:r>
+        <w:t>e</w:t>
+      </w:r>
+      <w:r>
+        <w:t xml:space="preserve"> have</w:t>
+      </w:r>
+      <w:r>
+        <w:t xml:space="preserve"> look</w:t>
+      </w:r>
+      <w:r>
+        <w:t>ed</w:t>
+      </w:r>
+      <w:r>
+        <w:t xml:space="preserve"> at evolving the CPFA on a larger arena size, 20 by 20, with more seeds, power</w:t>
       </w:r>
       <w:r>
         <w:t xml:space="preserve"> r</w:t>
       </w:r>
       <w:r>
-        <w:t xml:space="preserve">ank 5 which has 1280 seeds in varying size clusters. We evolve two types of genetic algorithms (GAs) in this environment: one that limits the </w:t>
-      </w:r>
-      <w:r>
-        <w:t>pheromone r</w:t>
-      </w:r>
-      <w:r>
-        <w:t xml:space="preserve">ate and one that uses the full range of values of the CPFA. </w:t>
-      </w:r>
-      <w:r>
-        <w:t>W</w:t>
-      </w:r>
-      <w:r>
-        <w:t>e look at finding when swarms are able to collaboratively collect from piles and see if this collaborative collection causes an increase in collection rate. We use change point detection thr</w:t>
-      </w:r>
-      <w:r>
-        <w:t>ough the CUSUM</w:t>
-      </w:r>
-      <w:r>
-        <w:t xml:space="preserve"> method. We are able to detect change points that seem to match the data but the results are not completely conclusive as they require manual intervention to match data.</w:t>
-      </w:r>
-      <w:r>
-        <w:t xml:space="preserve"> We wanted to take a closer look at when a pile is discovered by ants. To do so we have used our developed CUSUM module. We traced collection time for all of the seeds. Then we have separated seeds according to their distribution type. To detect the discovery of piles or a collective recruitment, we have used CUSUM algorithm which is capable of detecting change points. We have created timelines of collected seeds using sliding windows of 60 seconds with varying sliding amounts based on the pile type. This timeline contains the rate of seed collection. To get the optimum results for change detection. CUSUM uses the following equations for detecting change points</w:t>
+        <w:t>ank 5 which has 1280 seeds in varying size clusters. We evolve two types of genetic algorithms (GAs) in this environment: one that limits the pheromone rate and one that uses the full range of values of the CPFA. We look at finding when swarms are able to collaboratively collect from piles and see if this collaborative collection causes an increase in collection rate</w:t>
+      </w:r>
+      <w:sdt>
+        <w:sdtPr>
+          <w:id w:val="-705864241"/>
+          <w:citation/>
+        </w:sdtPr>
+        <w:sdtContent>
+          <w:r>
+            <w:fldChar w:fldCharType="begin"/>
+          </w:r>
+          <w:r>
+            <w:instrText xml:space="preserve"> CITATION Fla121 \l 1033 </w:instrText>
+          </w:r>
+          <w:r>
+            <w:fldChar w:fldCharType="separate"/>
+          </w:r>
+          <w:r>
+            <w:rPr>
+              <w:noProof/>
+            </w:rPr>
+            <w:t xml:space="preserve"> </w:t>
+          </w:r>
+          <w:r>
+            <w:rPr>
+              <w:noProof/>
+            </w:rPr>
+            <w:t>[2]</w:t>
+          </w:r>
+          <w:r>
+            <w:fldChar w:fldCharType="end"/>
+          </w:r>
+        </w:sdtContent>
+      </w:sdt>
+      <w:r>
+        <w:t>. We use change point detection through the CUSUM method. We are able to detect change points that seem to match the data but the results are not completely conclusive as they require manual intervention to match data.</w:t>
+      </w:r>
+      <w:r>
+        <w:t xml:space="preserve"> We wanted to take a closer look at when a pile is discovered by ants. To do so we have used our developed CUSUM module. We traced collection time for all of the seeds. Then we have separated seeds according to their distribution type. To detect the discovery of piles or a collective recruitment, we have used CUSUM algorithm which is capable of detecting change points. We have created timelines of collected seeds using sliding windows of 60 seconds with varying sliding amounts based on the pile type. This timeline contains the rate of seed collection. To get the optimum results for change detection. </w:t>
       </w:r>
     </w:p>
     <w:p>
@@ -146,7 +488,13 @@
         <w:jc w:val="both"/>
       </w:pPr>
       <w:r>
-        <w:t xml:space="preserve">Our Results: </w:t>
+        <w:rPr>
+          <w:b/>
+          <w:bCs/>
+          <w:sz w:val="24"/>
+          <w:szCs w:val="32"/>
+        </w:rPr>
+        <w:t>Our Results</w:t>
       </w:r>
     </w:p>
     <w:p>
@@ -154,12 +502,6 @@
         <w:pStyle w:val="NoSpacing"/>
         <w:jc w:val="both"/>
       </w:pPr>
-    </w:p>
-    <w:p>
-      <w:pPr>
-        <w:pStyle w:val="NoSpacing"/>
-        <w:jc w:val="both"/>
-      </w:pPr>
       <w:r>
         <w:t>We analyzed foraging rates on different sizes of piles in simulation.  Using a power law distribution to arrange seeds in piles of different sizes,</w:t>
       </w:r>
@@ -173,13 +515,31 @@
         <w:t xml:space="preserve"> (Figure 1)</w:t>
       </w:r>
       <w:r>
-        <w:t>. We also observed that ants may repeatedly lose track of found piles and then re-find them. Using change point analysis on seed intake time series, we were able to trace the discovery and loss of a piles by detecting changes in the foraging rate. We found multiple positive and negative change points for single large piles of foods and no change points for small clusters of foods, which suggests that ants do not recruit to small clusters of food.</w:t>
-      </w:r>
-      <w:r>
-        <w:t xml:space="preserve"> </w:t>
-      </w:r>
-      <w:r>
-        <w:t xml:space="preserve"> We have tried to trace the discovery of piles by detecting abrupt changes in their foraging rate. We have varied sliding window size and sliding amount to get the optimum result for detecting changes. It can be inferred from Figure 5 that if the piles are not significantly large then detecting of changes in collection of seeds is difficult. We are able to detect change points for one, four and sixteen large piles by varying the thresholds and drifts. But for sixty four piles of four seeds it was not possible to detect the changes as the distribution is close to a random distribution of seeds. </w:t>
+        <w:t>. We also observed that ants may repeatedly lose track of found piles and then re-find them. Using change point analysis on seed intake time series, we were able to trace the discovery and loss of a piles by detecting changes in the foraging rate. We found multiple positive and negative change points for single large piles of foods and no change points for small clusters of foods, which suggests that ants do not recr</w:t>
+      </w:r>
+      <w:r>
+        <w:t xml:space="preserve">uit to small clusters of food. </w:t>
+      </w:r>
+      <w:r>
+        <w:t xml:space="preserve">We have tried to trace the discovery of piles by detecting abrupt changes in their foraging rate. We have varied sliding window size and sliding amount to get the optimum result for detecting changes. </w:t>
+      </w:r>
+      <w:r>
+        <w:t xml:space="preserve">We are able to detect change points for one, four and sixteen large piles by varying the thresholds and drifts. </w:t>
+      </w:r>
+      <w:r>
+        <w:t xml:space="preserve">It can be inferred from Figure </w:t>
+      </w:r>
+      <w:r>
+        <w:t>2</w:t>
+      </w:r>
+      <w:r>
+        <w:t xml:space="preserve"> that if the piles are not significantly large then detecting of changes in collection of seeds </w:t>
+      </w:r>
+      <w:r>
+        <w:t>are</w:t>
+      </w:r>
+      <w:r>
+        <w:t xml:space="preserve"> difficult. But for sixty four piles of four seeds it was not possible to detect the changes as the distribution is close to a random distribution of seeds. </w:t>
       </w:r>
     </w:p>
     <w:p>
@@ -194,7 +554,6 @@
         <w:rPr>
           <w:noProof/>
         </w:rPr>
-        <w:lastRenderedPageBreak/>
         <mc:AlternateContent>
           <mc:Choice Requires="wps">
             <w:drawing>
@@ -246,24 +605,14 @@
                             <w:r>
                               <w:t xml:space="preserve">Figure </w:t>
                             </w:r>
-                            <w:r>
-                              <w:fldChar w:fldCharType="begin"/>
-                            </w:r>
-                            <w:r>
-                              <w:instrText xml:space="preserve"> SEQ Figure \* ARABIC </w:instrText>
-                            </w:r>
-                            <w:r>
-                              <w:fldChar w:fldCharType="separate"/>
-                            </w:r>
-                            <w:r>
-                              <w:rPr>
-                                <w:noProof/>
-                              </w:rPr>
-                              <w:t>1</w:t>
-                            </w:r>
-                            <w:r>
-                              <w:fldChar w:fldCharType="end"/>
-                            </w:r>
+                            <w:fldSimple w:instr=" SEQ Figure \* ARABIC ">
+                              <w:r>
+                                <w:rPr>
+                                  <w:noProof/>
+                                </w:rPr>
+                                <w:t>1</w:t>
+                              </w:r>
+                            </w:fldSimple>
                             <w:r>
                               <w:t xml:space="preserve">: </w:t>
                             </w:r>
@@ -302,7 +651,21 @@
                                 <w:i w:val="0"/>
                                 <w:iCs w:val="0"/>
                               </w:rPr>
-                              <w:t xml:space="preserve"> data. It shows the rate of colleting seeds from different types of piles. Blue line is for 1 large pile of 256 seeds. Green line is for 4 piles of 64 seeds. </w:t>
+                              <w:t xml:space="preserve"> data. It shows the rate of colle</w:t>
+                            </w:r>
+                            <w:r>
+                              <w:rPr>
+                                <w:i w:val="0"/>
+                                <w:iCs w:val="0"/>
+                              </w:rPr>
+                              <w:t>c</w:t>
+                            </w:r>
+                            <w:r>
+                              <w:rPr>
+                                <w:i w:val="0"/>
+                                <w:iCs w:val="0"/>
+                              </w:rPr>
+                              <w:t xml:space="preserve">ting seeds from different types of piles. Blue line is for 1 large pile of 256 seeds. Green line is for 4 piles of 64 seeds. </w:t>
                             </w:r>
                             <w:r>
                               <w:rPr>
@@ -351,24 +714,14 @@
                       <w:r>
                         <w:t xml:space="preserve">Figure </w:t>
                       </w:r>
-                      <w:r>
-                        <w:fldChar w:fldCharType="begin"/>
-                      </w:r>
-                      <w:r>
-                        <w:instrText xml:space="preserve"> SEQ Figure \* ARABIC </w:instrText>
-                      </w:r>
-                      <w:r>
-                        <w:fldChar w:fldCharType="separate"/>
-                      </w:r>
-                      <w:r>
-                        <w:rPr>
-                          <w:noProof/>
-                        </w:rPr>
-                        <w:t>1</w:t>
-                      </w:r>
-                      <w:r>
-                        <w:fldChar w:fldCharType="end"/>
-                      </w:r>
+                      <w:fldSimple w:instr=" SEQ Figure \* ARABIC ">
+                        <w:r>
+                          <w:rPr>
+                            <w:noProof/>
+                          </w:rPr>
+                          <w:t>1</w:t>
+                        </w:r>
+                      </w:fldSimple>
                       <w:r>
                         <w:t xml:space="preserve">: </w:t>
                       </w:r>
@@ -407,7 +760,21 @@
                           <w:i w:val="0"/>
                           <w:iCs w:val="0"/>
                         </w:rPr>
-                        <w:t xml:space="preserve"> data. It shows the rate of colleting seeds from different types of piles. Blue line is for 1 large pile of 256 seeds. Green line is for 4 piles of 64 seeds. </w:t>
+                        <w:t xml:space="preserve"> data. It shows the rate of colle</w:t>
+                      </w:r>
+                      <w:r>
+                        <w:rPr>
+                          <w:i w:val="0"/>
+                          <w:iCs w:val="0"/>
+                        </w:rPr>
+                        <w:t>c</w:t>
+                      </w:r>
+                      <w:r>
+                        <w:rPr>
+                          <w:i w:val="0"/>
+                          <w:iCs w:val="0"/>
+                        </w:rPr>
+                        <w:t xml:space="preserve">ting seeds from different types of piles. Blue line is for 1 large pile of 256 seeds. Green line is for 4 piles of 64 seeds. </w:t>
                       </w:r>
                       <w:r>
                         <w:rPr>
@@ -455,7 +822,7 @@
                     </pic:cNvPicPr>
                   </pic:nvPicPr>
                   <pic:blipFill rotWithShape="1">
-                    <a:blip r:embed="rId4">
+                    <a:blip r:embed="rId5">
                       <a:extLst>
                         <a:ext uri="{28A0092B-C50C-407E-A947-70E740481C1C}">
                           <a14:useLocalDpi xmlns:a14="http://schemas.microsoft.com/office/drawing/2010/main" val="0"/>
@@ -502,13 +869,7 @@
         <w:jc w:val="both"/>
       </w:pPr>
       <w:r>
-        <w:t xml:space="preserve">The drifts, threshold values, sliding windows and their sliding amounts are given in the table for different types of </w:t>
-      </w:r>
-      <w:r>
-        <w:t>pile size</w:t>
-      </w:r>
-      <w:r>
-        <w:t xml:space="preserve"> of seeds.</w:t>
+        <w:t>The drifts, threshold values, sliding windows and their sliding amounts are given in the table for different types of pile size of seeds.</w:t>
       </w:r>
     </w:p>
     <w:tbl>
@@ -851,6 +1212,7 @@
               <w:jc w:val="center"/>
             </w:pPr>
             <w:r>
+              <w:lastRenderedPageBreak/>
               <w:pict>
                 <v:shapetype id="_x0000_t75" coordsize="21600,21600" o:spt="75" o:preferrelative="t" path="m@4@5l@4@11@9@11@9@5xe" filled="f" stroked="f">
                   <v:stroke joinstyle="miter"/>
@@ -871,8 +1233,8 @@
                   <v:path o:extrusionok="f" gradientshapeok="t" o:connecttype="rect"/>
                   <o:lock v:ext="edit" aspectratio="t"/>
                 </v:shapetype>
-                <v:shape id="_x0000_i1026" type="#_x0000_t75" style="width:224.05pt;height:175.4pt">
-                  <v:imagedata r:id="rId5" o:title="OnePile"/>
+                <v:shape id="_x0000_i1025" type="#_x0000_t75" style="width:224pt;height:175.5pt">
+                  <v:imagedata r:id="rId6" o:title="OnePile"/>
                 </v:shape>
               </w:pict>
             </w:r>
@@ -897,8 +1259,8 @@
             </w:pPr>
             <w:r>
               <w:pict>
-                <v:shape id="_x0000_i1025" type="#_x0000_t75" style="width:230.4pt;height:160.7pt">
-                  <v:imagedata r:id="rId6" o:title="OnePile_Original"/>
+                <v:shape id="_x0000_i1026" type="#_x0000_t75" style="width:230.5pt;height:160.5pt">
+                  <v:imagedata r:id="rId7" o:title="OnePile_Original"/>
                 </v:shape>
               </w:pict>
             </w:r>
@@ -937,7 +1299,6 @@
               <w:rPr>
                 <w:noProof/>
               </w:rPr>
-              <w:lastRenderedPageBreak/>
               <w:drawing>
                 <wp:inline distT="0" distB="0" distL="0" distR="0">
                   <wp:extent cx="2847975" cy="2135981"/>
@@ -951,78 +1312,6 @@
                       <pic:pic xmlns:pic="http://schemas.openxmlformats.org/drawingml/2006/picture">
                         <pic:nvPicPr>
                           <pic:cNvPr id="0" name="Picture 104" descr="C:\Users\safeeul\AppData\Local\Microsoft\Windows\INetCache\Content.Word\OnePile.jpg"/>
-                          <pic:cNvPicPr>
-                            <a:picLocks noChangeAspect="1" noChangeArrowheads="1"/>
-                          </pic:cNvPicPr>
-                        </pic:nvPicPr>
-                        <pic:blipFill>
-                          <a:blip r:embed="rId7" cstate="print">
-                            <a:extLst>
-                              <a:ext uri="{28A0092B-C50C-407E-A947-70E740481C1C}">
-                                <a14:useLocalDpi xmlns:a14="http://schemas.microsoft.com/office/drawing/2010/main" val="0"/>
-                              </a:ext>
-                            </a:extLst>
-                          </a:blip>
-                          <a:stretch>
-                            <a:fillRect/>
-                          </a:stretch>
-                        </pic:blipFill>
-                        <pic:spPr bwMode="auto">
-                          <a:xfrm>
-                            <a:off x="0" y="0"/>
-                            <a:ext cx="2847975" cy="2135981"/>
-                          </a:xfrm>
-                          <a:prstGeom prst="rect">
-                            <a:avLst/>
-                          </a:prstGeom>
-                          <a:noFill/>
-                          <a:ln>
-                            <a:noFill/>
-                          </a:ln>
-                        </pic:spPr>
-                      </pic:pic>
-                    </a:graphicData>
-                  </a:graphic>
-                </wp:inline>
-              </w:drawing>
-            </w:r>
-          </w:p>
-          <w:p>
-            <w:pPr>
-              <w:pStyle w:val="NoSpacing"/>
-              <w:jc w:val="center"/>
-            </w:pPr>
-            <w:r>
-              <w:t>(c)</w:t>
-            </w:r>
-          </w:p>
-        </w:tc>
-        <w:tc>
-          <w:tcPr>
-            <w:tcW w:w="4735" w:type="dxa"/>
-          </w:tcPr>
-          <w:p>
-            <w:pPr>
-              <w:pStyle w:val="NoSpacing"/>
-              <w:jc w:val="both"/>
-            </w:pPr>
-            <w:r>
-              <w:rPr>
-                <w:noProof/>
-              </w:rPr>
-              <w:drawing>
-                <wp:inline distT="0" distB="0" distL="0" distR="0">
-                  <wp:extent cx="2847975" cy="2135981"/>
-                  <wp:effectExtent l="0" t="0" r="0" b="0"/>
-                  <wp:docPr id="4" name="Picture 4"/>
-                  <wp:cNvGraphicFramePr>
-                    <a:graphicFrameLocks xmlns:a="http://schemas.openxmlformats.org/drawingml/2006/main" noChangeAspect="1"/>
-                  </wp:cNvGraphicFramePr>
-                  <a:graphic xmlns:a="http://schemas.openxmlformats.org/drawingml/2006/main">
-                    <a:graphicData uri="http://schemas.openxmlformats.org/drawingml/2006/picture">
-                      <pic:pic xmlns:pic="http://schemas.openxmlformats.org/drawingml/2006/picture">
-                        <pic:nvPicPr>
-                          <pic:cNvPr id="0" name="Picture 107" descr="C:\Users\safeeul\AppData\Local\Microsoft\Windows\INetCache\Content.Word\OnePile.jpg"/>
                           <pic:cNvPicPr>
                             <a:picLocks noChangeAspect="1" noChangeArrowheads="1"/>
                           </pic:cNvPicPr>
@@ -1065,36 +1354,28 @@
               <w:jc w:val="center"/>
             </w:pPr>
             <w:r>
-              <w:t>(d)</w:t>
+              <w:t>(c)</w:t>
             </w:r>
           </w:p>
         </w:tc>
-      </w:tr>
-      <w:tr>
-        <w:trPr>
-          <w:trHeight w:val="3950"/>
-        </w:trPr>
         <w:tc>
           <w:tcPr>
-            <w:tcW w:w="4615" w:type="dxa"/>
+            <w:tcW w:w="4735" w:type="dxa"/>
           </w:tcPr>
           <w:p>
             <w:pPr>
               <w:pStyle w:val="NoSpacing"/>
               <w:jc w:val="both"/>
-              <w:rPr>
-                <w:noProof/>
-              </w:rPr>
             </w:pPr>
             <w:r>
               <w:rPr>
                 <w:noProof/>
               </w:rPr>
               <w:drawing>
-                <wp:inline distT="0" distB="0" distL="0" distR="0" wp14:anchorId="12122249" wp14:editId="5CBA111A">
-                  <wp:extent cx="2847974" cy="2135981"/>
+                <wp:inline distT="0" distB="0" distL="0" distR="0">
+                  <wp:extent cx="2847975" cy="2135981"/>
                   <wp:effectExtent l="0" t="0" r="0" b="0"/>
-                  <wp:docPr id="5" name="Picture 5"/>
+                  <wp:docPr id="4" name="Picture 4"/>
                   <wp:cNvGraphicFramePr>
                     <a:graphicFrameLocks xmlns:a="http://schemas.openxmlformats.org/drawingml/2006/main" noChangeAspect="1"/>
                   </wp:cNvGraphicFramePr>
@@ -1102,7 +1383,7 @@
                     <a:graphicData uri="http://schemas.openxmlformats.org/drawingml/2006/picture">
                       <pic:pic xmlns:pic="http://schemas.openxmlformats.org/drawingml/2006/picture">
                         <pic:nvPicPr>
-                          <pic:cNvPr id="0" name="Picture 104" descr="C:\Users\safeeul\AppData\Local\Microsoft\Windows\INetCache\Content.Word\OnePile.jpg"/>
+                          <pic:cNvPr id="0" name="Picture 107" descr="C:\Users\safeeul\AppData\Local\Microsoft\Windows\INetCache\Content.Word\OnePile.jpg"/>
                           <pic:cNvPicPr>
                             <a:picLocks noChangeAspect="1" noChangeArrowheads="1"/>
                           </pic:cNvPicPr>
@@ -1122,7 +1403,7 @@
                         <pic:spPr bwMode="auto">
                           <a:xfrm>
                             <a:off x="0" y="0"/>
-                            <a:ext cx="2847974" cy="2135981"/>
+                            <a:ext cx="2847975" cy="2135981"/>
                           </a:xfrm>
                           <a:prstGeom prst="rect">
                             <a:avLst/>
@@ -1143,21 +1424,20 @@
             <w:pPr>
               <w:pStyle w:val="NoSpacing"/>
               <w:jc w:val="center"/>
-              <w:rPr>
-                <w:noProof/>
-              </w:rPr>
-            </w:pPr>
-            <w:r>
-              <w:rPr>
-                <w:noProof/>
-              </w:rPr>
-              <w:t>(e)</w:t>
+            </w:pPr>
+            <w:r>
+              <w:t>(d)</w:t>
             </w:r>
           </w:p>
         </w:tc>
+      </w:tr>
+      <w:tr>
+        <w:trPr>
+          <w:trHeight w:val="3950"/>
+        </w:trPr>
         <w:tc>
           <w:tcPr>
-            <w:tcW w:w="4735" w:type="dxa"/>
+            <w:tcW w:w="4615" w:type="dxa"/>
           </w:tcPr>
           <w:p>
             <w:pPr>
@@ -1175,7 +1455,7 @@
                 <wp:inline distT="0" distB="0" distL="0" distR="0" wp14:anchorId="12122249" wp14:editId="5CBA111A">
                   <wp:extent cx="2847974" cy="2135981"/>
                   <wp:effectExtent l="0" t="0" r="0" b="0"/>
-                  <wp:docPr id="6" name="Picture 6"/>
+                  <wp:docPr id="5" name="Picture 5"/>
                   <wp:cNvGraphicFramePr>
                     <a:graphicFrameLocks xmlns:a="http://schemas.openxmlformats.org/drawingml/2006/main" noChangeAspect="1"/>
                   </wp:cNvGraphicFramePr>
@@ -1232,6 +1512,87 @@
               <w:rPr>
                 <w:noProof/>
               </w:rPr>
+              <w:t>(e)</w:t>
+            </w:r>
+          </w:p>
+        </w:tc>
+        <w:tc>
+          <w:tcPr>
+            <w:tcW w:w="4735" w:type="dxa"/>
+          </w:tcPr>
+          <w:p>
+            <w:pPr>
+              <w:pStyle w:val="NoSpacing"/>
+              <w:jc w:val="both"/>
+              <w:rPr>
+                <w:noProof/>
+              </w:rPr>
+            </w:pPr>
+            <w:r>
+              <w:rPr>
+                <w:noProof/>
+              </w:rPr>
+              <w:drawing>
+                <wp:inline distT="0" distB="0" distL="0" distR="0" wp14:anchorId="12122249" wp14:editId="5CBA111A">
+                  <wp:extent cx="2847974" cy="2135981"/>
+                  <wp:effectExtent l="0" t="0" r="0" b="0"/>
+                  <wp:docPr id="6" name="Picture 6"/>
+                  <wp:cNvGraphicFramePr>
+                    <a:graphicFrameLocks xmlns:a="http://schemas.openxmlformats.org/drawingml/2006/main" noChangeAspect="1"/>
+                  </wp:cNvGraphicFramePr>
+                  <a:graphic xmlns:a="http://schemas.openxmlformats.org/drawingml/2006/main">
+                    <a:graphicData uri="http://schemas.openxmlformats.org/drawingml/2006/picture">
+                      <pic:pic xmlns:pic="http://schemas.openxmlformats.org/drawingml/2006/picture">
+                        <pic:nvPicPr>
+                          <pic:cNvPr id="0" name="Picture 104" descr="C:\Users\safeeul\AppData\Local\Microsoft\Windows\INetCache\Content.Word\OnePile.jpg"/>
+                          <pic:cNvPicPr>
+                            <a:picLocks noChangeAspect="1" noChangeArrowheads="1"/>
+                          </pic:cNvPicPr>
+                        </pic:nvPicPr>
+                        <pic:blipFill>
+                          <a:blip r:embed="rId11" cstate="print">
+                            <a:extLst>
+                              <a:ext uri="{28A0092B-C50C-407E-A947-70E740481C1C}">
+                                <a14:useLocalDpi xmlns:a14="http://schemas.microsoft.com/office/drawing/2010/main" val="0"/>
+                              </a:ext>
+                            </a:extLst>
+                          </a:blip>
+                          <a:stretch>
+                            <a:fillRect/>
+                          </a:stretch>
+                        </pic:blipFill>
+                        <pic:spPr bwMode="auto">
+                          <a:xfrm>
+                            <a:off x="0" y="0"/>
+                            <a:ext cx="2847974" cy="2135981"/>
+                          </a:xfrm>
+                          <a:prstGeom prst="rect">
+                            <a:avLst/>
+                          </a:prstGeom>
+                          <a:noFill/>
+                          <a:ln>
+                            <a:noFill/>
+                          </a:ln>
+                        </pic:spPr>
+                      </pic:pic>
+                    </a:graphicData>
+                  </a:graphic>
+                </wp:inline>
+              </w:drawing>
+            </w:r>
+          </w:p>
+          <w:p>
+            <w:pPr>
+              <w:pStyle w:val="NoSpacing"/>
+              <w:jc w:val="center"/>
+              <w:rPr>
+                <w:noProof/>
+              </w:rPr>
+            </w:pPr>
+            <w:r>
+              <w:rPr>
+                <w:noProof/>
+              </w:rPr>
               <w:t>(f)</w:t>
             </w:r>
           </w:p>
@@ -1264,182 +1625,355 @@
                 <w:sz w:val="18"/>
                 <w:szCs w:val="22"/>
               </w:rPr>
-              <w:t>Figure 2</w:t>
-            </w:r>
-            <w:r>
-              <w:rPr>
-                <w:i/>
-                <w:iCs/>
-                <w:color w:val="44546A" w:themeColor="text2"/>
-                <w:sz w:val="18"/>
-                <w:szCs w:val="22"/>
-              </w:rPr>
-              <w:t xml:space="preserve">: </w:t>
-            </w:r>
-            <w:r>
-              <w:rPr>
-                <w:i/>
-                <w:iCs/>
-                <w:color w:val="44546A" w:themeColor="text2"/>
-                <w:sz w:val="18"/>
-                <w:szCs w:val="22"/>
-              </w:rPr>
-              <w:t>2</w:t>
-            </w:r>
-            <w:r>
-              <w:rPr>
-                <w:i/>
-                <w:iCs/>
-                <w:color w:val="44546A" w:themeColor="text2"/>
-                <w:sz w:val="18"/>
-                <w:szCs w:val="22"/>
-              </w:rPr>
-              <w:t xml:space="preserve">a and </w:t>
-            </w:r>
-            <w:r>
-              <w:rPr>
-                <w:i/>
-                <w:iCs/>
-                <w:color w:val="44546A" w:themeColor="text2"/>
-                <w:sz w:val="18"/>
-                <w:szCs w:val="22"/>
-              </w:rPr>
-              <w:t>2</w:t>
-            </w:r>
-            <w:r>
-              <w:rPr>
-                <w:i/>
-                <w:iCs/>
-                <w:color w:val="44546A" w:themeColor="text2"/>
-                <w:sz w:val="18"/>
-                <w:szCs w:val="22"/>
-              </w:rPr>
-              <w:t xml:space="preserve">b shows the discovery of one large pile multiple times. </w:t>
-            </w:r>
-            <w:r>
-              <w:rPr>
-                <w:i/>
-                <w:iCs/>
-                <w:color w:val="44546A" w:themeColor="text2"/>
-                <w:sz w:val="18"/>
-                <w:szCs w:val="22"/>
-              </w:rPr>
-              <w:t>2</w:t>
-            </w:r>
-            <w:r>
-              <w:rPr>
-                <w:i/>
-                <w:iCs/>
-                <w:color w:val="44546A" w:themeColor="text2"/>
-                <w:sz w:val="18"/>
-                <w:szCs w:val="22"/>
-              </w:rPr>
-              <w:t xml:space="preserve">a detects the change points in the sliding windows and </w:t>
-            </w:r>
-            <w:r>
-              <w:rPr>
-                <w:i/>
-                <w:iCs/>
-                <w:color w:val="44546A" w:themeColor="text2"/>
-                <w:sz w:val="18"/>
-                <w:szCs w:val="22"/>
-              </w:rPr>
-              <w:t>2</w:t>
-            </w:r>
-            <w:r>
-              <w:rPr>
-                <w:i/>
-                <w:iCs/>
-                <w:color w:val="44546A" w:themeColor="text2"/>
-                <w:sz w:val="18"/>
-                <w:szCs w:val="22"/>
-              </w:rPr>
-              <w:t xml:space="preserve">b shows the actual time that the changes occur. </w:t>
-            </w:r>
-            <w:r>
-              <w:rPr>
-                <w:i/>
-                <w:iCs/>
-                <w:color w:val="44546A" w:themeColor="text2"/>
-                <w:sz w:val="18"/>
-                <w:szCs w:val="22"/>
-              </w:rPr>
-              <w:t>2</w:t>
-            </w:r>
-            <w:r>
-              <w:rPr>
-                <w:i/>
-                <w:iCs/>
-                <w:color w:val="44546A" w:themeColor="text2"/>
-                <w:sz w:val="18"/>
-                <w:szCs w:val="22"/>
-              </w:rPr>
-              <w:t xml:space="preserve">c represents the change points for Four piles in the sliding window and </w:t>
-            </w:r>
-            <w:r>
-              <w:rPr>
-                <w:i/>
-                <w:iCs/>
-                <w:color w:val="44546A" w:themeColor="text2"/>
-                <w:sz w:val="18"/>
-                <w:szCs w:val="22"/>
-              </w:rPr>
-              <w:t>2</w:t>
-            </w:r>
-            <w:r>
-              <w:rPr>
-                <w:i/>
-                <w:iCs/>
-                <w:color w:val="44546A" w:themeColor="text2"/>
-                <w:sz w:val="18"/>
-                <w:szCs w:val="22"/>
-              </w:rPr>
-              <w:t xml:space="preserve">d represents actual change points in time. </w:t>
-            </w:r>
-            <w:r>
-              <w:rPr>
-                <w:i/>
-                <w:iCs/>
-                <w:color w:val="44546A" w:themeColor="text2"/>
-                <w:sz w:val="18"/>
-                <w:szCs w:val="22"/>
-              </w:rPr>
-              <w:t>2</w:t>
-            </w:r>
-            <w:r>
-              <w:rPr>
-                <w:i/>
-                <w:iCs/>
-                <w:color w:val="44546A" w:themeColor="text2"/>
-                <w:sz w:val="18"/>
-                <w:szCs w:val="22"/>
-              </w:rPr>
-              <w:t xml:space="preserve">e and </w:t>
-            </w:r>
-            <w:r>
-              <w:rPr>
-                <w:i/>
-                <w:iCs/>
-                <w:color w:val="44546A" w:themeColor="text2"/>
-                <w:sz w:val="18"/>
-                <w:szCs w:val="22"/>
-              </w:rPr>
-              <w:t>2</w:t>
-            </w:r>
-            <w:r>
-              <w:rPr>
-                <w:i/>
-                <w:iCs/>
-                <w:color w:val="44546A" w:themeColor="text2"/>
-                <w:sz w:val="18"/>
-                <w:szCs w:val="22"/>
-              </w:rPr>
-              <w:t>f detects the changes in foraging rate for Sixteen Piles.</w:t>
+              <w:t>Figure 2: 2a and 2b shows the discovery of one large pile multiple times. 2a detects the change points in the sliding windows and 2b shows the actual time that the changes occur. 2c represents the change points for Four piles in the sliding window and 2d represents actual change points in time. 2e and 2f detects the changes in foraging rate for Sixteen Piles.</w:t>
             </w:r>
           </w:p>
         </w:tc>
       </w:tr>
     </w:tbl>
+    <w:p>
+      <w:pPr>
+        <w:pStyle w:val="NoSpacing"/>
+        <w:jc w:val="both"/>
+      </w:pPr>
+    </w:p>
+    <w:p>
+      <w:pPr>
+        <w:pStyle w:val="NoSpacing"/>
+        <w:jc w:val="both"/>
+        <w:rPr>
+          <w:b/>
+          <w:bCs/>
+          <w:sz w:val="24"/>
+          <w:szCs w:val="32"/>
+        </w:rPr>
+      </w:pPr>
+      <w:r>
+        <w:rPr>
+          <w:b/>
+          <w:bCs/>
+          <w:sz w:val="24"/>
+          <w:szCs w:val="32"/>
+        </w:rPr>
+        <w:lastRenderedPageBreak/>
+        <w:t>Future Work</w:t>
+      </w:r>
+    </w:p>
+    <w:p>
+      <w:pPr>
+        <w:pStyle w:val="NoSpacing"/>
+        <w:jc w:val="both"/>
+        <w:rPr>
+          <w:cs/>
+        </w:rPr>
+      </w:pPr>
+      <w:r>
+        <w:t>At this point, we have tried to tune all the parameters</w:t>
+      </w:r>
+      <w:r>
+        <w:t xml:space="preserve">. </w:t>
+      </w:r>
+      <w:r>
+        <w:t>Next w</w:t>
+      </w:r>
+      <w:r>
+        <w:t>e are going to</w:t>
+      </w:r>
+      <w:r>
+        <w:t xml:space="preserve"> tune </w:t>
+      </w:r>
+      <w:r>
+        <w:t>all other parameters except site fidelity (We will keep it to zero)</w:t>
+      </w:r>
+      <w:r>
+        <w:t>.</w:t>
+      </w:r>
+      <w:r>
+        <w:t xml:space="preserve"> The reason behind this is to check the foraging performance with zero site fidelity.</w:t>
+      </w:r>
+      <w:r>
+        <w:t xml:space="preserve"> Before applying the change point detection algorithm on the data set we will </w:t>
+      </w:r>
+      <w:proofErr w:type="spellStart"/>
+      <w:r>
+        <w:t>detrend</w:t>
+      </w:r>
+      <w:proofErr w:type="spellEnd"/>
+      <w:r>
+        <w:t xml:space="preserve"> the</w:t>
+      </w:r>
+      <w:r>
+        <w:t xml:space="preserve"> data set</w:t>
+      </w:r>
+      <w:r>
+        <w:t>.</w:t>
+      </w:r>
+      <w:r>
+        <w:t xml:space="preserve"> The purpose of </w:t>
+      </w:r>
+      <w:proofErr w:type="spellStart"/>
+      <w:r>
+        <w:t>detrending</w:t>
+      </w:r>
+      <w:proofErr w:type="spellEnd"/>
+      <w:r>
+        <w:t xml:space="preserve"> is to make the change points more </w:t>
+      </w:r>
+      <w:r>
+        <w:t>detectable.</w:t>
+      </w:r>
+      <w:r>
+        <w:t xml:space="preserve"> </w:t>
+      </w:r>
+      <w:r>
+        <w:t>We assume, the recruitment from large piles are inflated by pheromone.</w:t>
+      </w:r>
+      <w:r>
+        <w:t xml:space="preserve"> To find a correlation between </w:t>
+      </w:r>
+      <w:r>
+        <w:t xml:space="preserve">pile size, </w:t>
+      </w:r>
+      <w:r>
+        <w:t>pheromone and recruiting we will tr</w:t>
+      </w:r>
+      <w:r>
+        <w:t>ace the increment in pheromone value</w:t>
+      </w:r>
+      <w:r>
+        <w:t xml:space="preserve"> along with time and </w:t>
+      </w:r>
+      <w:r>
+        <w:t xml:space="preserve">try to correlate the change points with the pheromone value. </w:t>
+      </w:r>
+      <w:r>
+        <w:t xml:space="preserve"> </w:t>
+      </w:r>
+    </w:p>
+    <w:sdt>
+      <w:sdtPr>
+        <w:id w:val="-1251350935"/>
+        <w:docPartObj>
+          <w:docPartGallery w:val="Bibliographies"/>
+          <w:docPartUnique/>
+        </w:docPartObj>
+      </w:sdtPr>
+      <w:sdtEndPr>
+        <w:rPr>
+          <w:rFonts w:asciiTheme="minorHAnsi" w:eastAsiaTheme="minorHAnsi" w:hAnsiTheme="minorHAnsi" w:cstheme="minorBidi"/>
+          <w:color w:val="auto"/>
+          <w:sz w:val="22"/>
+          <w:szCs w:val="28"/>
+          <w:lang w:bidi="bn-BD"/>
+        </w:rPr>
+      </w:sdtEndPr>
+      <w:sdtContent>
+        <w:p>
+          <w:pPr>
+            <w:pStyle w:val="Heading1"/>
+            <w:rPr>
+              <w:b/>
+              <w:bCs/>
+              <w:color w:val="auto"/>
+              <w:sz w:val="24"/>
+              <w:szCs w:val="24"/>
+            </w:rPr>
+          </w:pPr>
+          <w:r>
+            <w:rPr>
+              <w:b/>
+              <w:bCs/>
+              <w:color w:val="auto"/>
+              <w:sz w:val="24"/>
+              <w:szCs w:val="24"/>
+            </w:rPr>
+            <w:t>Bibliography</w:t>
+          </w:r>
+        </w:p>
+        <w:sdt>
+          <w:sdtPr>
+            <w:id w:val="111145805"/>
+            <w:bibliography/>
+          </w:sdtPr>
+          <w:sdtContent>
+            <w:p>
+              <w:pPr>
+                <w:rPr>
+                  <w:noProof/>
+                </w:rPr>
+              </w:pPr>
+              <w:r>
+                <w:fldChar w:fldCharType="begin"/>
+              </w:r>
+              <w:r>
+                <w:instrText xml:space="preserve"> BIBLIOGRAPHY </w:instrText>
+              </w:r>
+              <w:r>
+                <w:fldChar w:fldCharType="separate"/>
+              </w:r>
+            </w:p>
+            <w:tbl>
+              <w:tblPr>
+                <w:tblW w:w="5000" w:type="pct"/>
+                <w:tblCellSpacing w:w="15" w:type="dxa"/>
+                <w:tblCellMar>
+                  <w:top w:w="15" w:type="dxa"/>
+                  <w:left w:w="15" w:type="dxa"/>
+                  <w:bottom w:w="15" w:type="dxa"/>
+                  <w:right w:w="15" w:type="dxa"/>
+                </w:tblCellMar>
+                <w:tblLook w:val="04A0" w:firstRow="1" w:lastRow="0" w:firstColumn="1" w:lastColumn="0" w:noHBand="0" w:noVBand="1"/>
+              </w:tblPr>
+              <w:tblGrid>
+                <w:gridCol w:w="322"/>
+                <w:gridCol w:w="9038"/>
+              </w:tblGrid>
+              <w:tr>
+                <w:trPr>
+                  <w:divId w:val="345136397"/>
+                  <w:tblCellSpacing w:w="15" w:type="dxa"/>
+                </w:trPr>
+                <w:tc>
+                  <w:tcPr>
+                    <w:tcW w:w="50" w:type="pct"/>
+                    <w:hideMark/>
+                  </w:tcPr>
+                  <w:p>
+                    <w:pPr>
+                      <w:pStyle w:val="Bibliography"/>
+                      <w:rPr>
+                        <w:noProof/>
+                        <w:sz w:val="24"/>
+                        <w:szCs w:val="24"/>
+                      </w:rPr>
+                    </w:pPr>
+                    <w:r>
+                      <w:rPr>
+                        <w:noProof/>
+                      </w:rPr>
+                      <w:t xml:space="preserve">[1] </w:t>
+                    </w:r>
+                  </w:p>
+                </w:tc>
+                <w:tc>
+                  <w:tcPr>
+                    <w:tcW w:w="0" w:type="auto"/>
+                    <w:hideMark/>
+                  </w:tcPr>
+                  <w:p>
+                    <w:pPr>
+                      <w:pStyle w:val="Bibliography"/>
+                      <w:rPr>
+                        <w:noProof/>
+                      </w:rPr>
+                    </w:pPr>
+                    <w:r>
+                      <w:rPr>
+                        <w:noProof/>
+                      </w:rPr>
+                      <w:t xml:space="preserve">T. Paz Flanagan, K. Letendre, W. Burnside, G. M. Fricke and M. Moses, "How ants turn information into food," in </w:t>
+                    </w:r>
+                    <w:r>
+                      <w:rPr>
+                        <w:i/>
+                        <w:iCs/>
+                        <w:noProof/>
+                      </w:rPr>
+                      <w:t>Artificial Life (ALIFE), 2011 IEEE Symposium on</w:t>
+                    </w:r>
+                    <w:r>
+                      <w:rPr>
+                        <w:noProof/>
+                      </w:rPr>
+                      <w:t>, IEEE, 2011, pp. 178--185.</w:t>
+                    </w:r>
+                  </w:p>
+                </w:tc>
+              </w:tr>
+              <w:tr>
+                <w:trPr>
+                  <w:divId w:val="345136397"/>
+                  <w:tblCellSpacing w:w="15" w:type="dxa"/>
+                </w:trPr>
+                <w:tc>
+                  <w:tcPr>
+                    <w:tcW w:w="50" w:type="pct"/>
+                    <w:hideMark/>
+                  </w:tcPr>
+                  <w:p>
+                    <w:pPr>
+                      <w:pStyle w:val="Bibliography"/>
+                      <w:rPr>
+                        <w:noProof/>
+                      </w:rPr>
+                    </w:pPr>
+                    <w:r>
+                      <w:rPr>
+                        <w:noProof/>
+                      </w:rPr>
+                      <w:t xml:space="preserve">[2] </w:t>
+                    </w:r>
+                  </w:p>
+                </w:tc>
+                <w:tc>
+                  <w:tcPr>
+                    <w:tcW w:w="0" w:type="auto"/>
+                    <w:hideMark/>
+                  </w:tcPr>
+                  <w:p>
+                    <w:pPr>
+                      <w:pStyle w:val="Bibliography"/>
+                      <w:rPr>
+                        <w:noProof/>
+                      </w:rPr>
+                    </w:pPr>
+                    <w:r>
+                      <w:rPr>
+                        <w:noProof/>
+                      </w:rPr>
+                      <w:t xml:space="preserve">T. P. Flanagan, K. Letendre, W. R. Burnside, G. M. Fricke and M. E. Moses, "Quantifying the effect of colony size and food distribution on harvester ant foraging," </w:t>
+                    </w:r>
+                    <w:r>
+                      <w:rPr>
+                        <w:i/>
+                        <w:iCs/>
+                        <w:noProof/>
+                      </w:rPr>
+                      <w:t xml:space="preserve">PloS one, </w:t>
+                    </w:r>
+                    <w:r>
+                      <w:rPr>
+                        <w:noProof/>
+                      </w:rPr>
+                      <w:t xml:space="preserve">vol. 7, p. e39427, 2012. </w:t>
+                    </w:r>
+                  </w:p>
+                </w:tc>
+              </w:tr>
+            </w:tbl>
+            <w:p>
+              <w:pPr>
+                <w:divId w:val="345136397"/>
+                <w:rPr>
+                  <w:rFonts w:eastAsia="Times New Roman"/>
+                  <w:noProof/>
+                </w:rPr>
+              </w:pPr>
+            </w:p>
+            <w:p>
+              <w:r>
+                <w:rPr>
+                  <w:b/>
+                  <w:bCs/>
+                  <w:noProof/>
+                </w:rPr>
+                <w:fldChar w:fldCharType="end"/>
+              </w:r>
+            </w:p>
+          </w:sdtContent>
+        </w:sdt>
+      </w:sdtContent>
+    </w:sdt>
     <w:p>
       <w:pPr>
         <w:pStyle w:val="NoSpacing"/>
@@ -1463,14 +1997,6 @@
         <w:pStyle w:val="NoSpacing"/>
         <w:jc w:val="both"/>
       </w:pPr>
-    </w:p>
-    <w:p>
-      <w:pPr>
-        <w:pStyle w:val="NoSpacing"/>
-        <w:jc w:val="both"/>
-      </w:pPr>
-      <w:bookmarkStart w:id="0" w:name="_GoBack"/>
-      <w:bookmarkEnd w:id="0"/>
     </w:p>
     <w:sectPr>
       <w:pgSz w:w="12240" w:h="15840"/>
@@ -1876,6 +2402,28 @@
     <w:name w:val="Normal"/>
     <w:qFormat/>
   </w:style>
+  <w:style w:type="paragraph" w:styleId="Heading1">
+    <w:name w:val="heading 1"/>
+    <w:basedOn w:val="Normal"/>
+    <w:next w:val="Normal"/>
+    <w:link w:val="Heading1Char"/>
+    <w:uiPriority w:val="9"/>
+    <w:qFormat/>
+    <w:rsid w:val="00C870E2"/>
+    <w:pPr>
+      <w:keepNext/>
+      <w:keepLines/>
+      <w:spacing w:before="240" w:after="0"/>
+      <w:outlineLvl w:val="0"/>
+    </w:pPr>
+    <w:rPr>
+      <w:rFonts w:asciiTheme="majorHAnsi" w:eastAsiaTheme="majorEastAsia" w:hAnsiTheme="majorHAnsi" w:cstheme="majorBidi"/>
+      <w:color w:val="2E74B5" w:themeColor="accent1" w:themeShade="BF"/>
+      <w:sz w:val="32"/>
+      <w:szCs w:val="32"/>
+      <w:lang w:bidi="ar-SA"/>
+    </w:rPr>
+  </w:style>
   <w:style w:type="character" w:default="1" w:styleId="DefaultParagraphFont">
     <w:name w:val="Default Paragraph Font"/>
     <w:uiPriority w:val="1"/>
@@ -1949,6 +2497,28 @@
         <w:insideV w:val="single" w:sz="4" w:space="0" w:color="auto"/>
       </w:tblBorders>
     </w:tblPr>
+  </w:style>
+  <w:style w:type="character" w:customStyle="1" w:styleId="Heading1Char">
+    <w:name w:val="Heading 1 Char"/>
+    <w:basedOn w:val="DefaultParagraphFont"/>
+    <w:link w:val="Heading1"/>
+    <w:uiPriority w:val="9"/>
+    <w:rsid w:val="00C870E2"/>
+    <w:rPr>
+      <w:rFonts w:asciiTheme="majorHAnsi" w:eastAsiaTheme="majorEastAsia" w:hAnsiTheme="majorHAnsi" w:cstheme="majorBidi"/>
+      <w:color w:val="2E74B5" w:themeColor="accent1" w:themeShade="BF"/>
+      <w:sz w:val="32"/>
+      <w:szCs w:val="32"/>
+      <w:lang w:bidi="ar-SA"/>
+    </w:rPr>
+  </w:style>
+  <w:style w:type="paragraph" w:styleId="Bibliography">
+    <w:name w:val="Bibliography"/>
+    <w:basedOn w:val="Normal"/>
+    <w:next w:val="Normal"/>
+    <w:uiPriority w:val="37"/>
+    <w:unhideWhenUsed/>
+    <w:rsid w:val="00C870E2"/>
   </w:style>
 </w:styles>
 </file>
@@ -2212,4 +2782,97 @@
     </a:ext>
   </a:extLst>
 </a:theme>
+</file>
+
+<file path=customXml/item1.xml><?xml version="1.0" encoding="utf-8"?>
+<b:Sources xmlns:b="http://schemas.openxmlformats.org/officeDocument/2006/bibliography" xmlns="http://schemas.openxmlformats.org/officeDocument/2006/bibliography" SelectedStyle="\IEEE2006OfficeOnline.xsl" StyleName="IEEE" Version="2006">
+  <b:Source>
+    <b:Tag>Paz111</b:Tag>
+    <b:SourceType>BookSection</b:SourceType>
+    <b:Guid>{A0AF70D4-7D61-4B2B-8510-48DCA08A77B4}</b:Guid>
+    <b:Title>How ants turn information into food</b:Title>
+    <b:Year>2011</b:Year>
+    <b:Pages>178--185</b:Pages>
+    <b:Author>
+      <b:Author>
+        <b:NameList>
+          <b:Person>
+            <b:Last>Paz Flanagan</b:Last>
+            <b:First>T</b:First>
+          </b:Person>
+          <b:Person>
+            <b:Last>Letendre</b:Last>
+            <b:First>Kenneth</b:First>
+          </b:Person>
+          <b:Person>
+            <b:Last>Burnside</b:Last>
+            <b:First>William</b:First>
+          </b:Person>
+          <b:Person>
+            <b:Last>Fricke</b:Last>
+            <b:First>G</b:First>
+            <b:Middle>Matthew</b:Middle>
+          </b:Person>
+          <b:Person>
+            <b:Last>Moses</b:Last>
+            <b:First>Melanie</b:First>
+          </b:Person>
+        </b:NameList>
+      </b:Author>
+    </b:Author>
+    <b:BookTitle>Artificial Life (ALIFE), 2011 IEEE Symposium on</b:BookTitle>
+    <b:Publisher>IEEE</b:Publisher>
+    <b:RefOrder>1</b:RefOrder>
+  </b:Source>
+  <b:Source>
+    <b:Tag>Fla121</b:Tag>
+    <b:SourceType>JournalArticle</b:SourceType>
+    <b:Guid>{77AAF8BD-2972-4823-A4AD-D94078B5832A}</b:Guid>
+    <b:Author>
+      <b:Author>
+        <b:NameList>
+          <b:Person>
+            <b:Last>Flanagan</b:Last>
+            <b:First>Tatiana</b:First>
+            <b:Middle>P</b:Middle>
+          </b:Person>
+          <b:Person>
+            <b:Last>Letendre</b:Last>
+            <b:First>Kenneth</b:First>
+          </b:Person>
+          <b:Person>
+            <b:Last>Burnside</b:Last>
+            <b:First>William</b:First>
+            <b:Middle>R</b:Middle>
+          </b:Person>
+          <b:Person>
+            <b:Last>Fricke</b:Last>
+            <b:First>G</b:First>
+            <b:Middle>Matthew</b:Middle>
+          </b:Person>
+          <b:Person>
+            <b:Last>Moses</b:Last>
+            <b:First>Melanie</b:First>
+            <b:Middle>E</b:Middle>
+          </b:Person>
+        </b:NameList>
+      </b:Author>
+    </b:Author>
+    <b:Title>Quantifying the effect of colony size and food distribution on harvester ant foraging</b:Title>
+    <b:JournalName>PloS one</b:JournalName>
+    <b:Year>2012</b:Year>
+    <b:Pages>e39427</b:Pages>
+    <b:Volume>7</b:Volume>
+    <b:Publisher>Public Library of Science</b:Publisher>
+    <b:RefOrder>2</b:RefOrder>
+  </b:Source>
+</b:Sources>
+</file>
+
+<file path=customXml/itemProps1.xml><?xml version="1.0" encoding="utf-8"?>
+<ds:datastoreItem xmlns:ds="http://schemas.openxmlformats.org/officeDocument/2006/customXml" ds:itemID="{E8B7022B-5B41-4282-AD0E-BE13D1DC8B3D}">
+  <ds:schemaRefs>
+    <ds:schemaRef ds:uri="http://schemas.openxmlformats.org/officeDocument/2006/bibliography"/>
+  </ds:schemaRefs>
+</ds:datastoreItem>
 </file>
</xml_diff>